<commit_message>
Minor clarifications of the instructions file
</commit_message>
<xml_diff>
--- a/Instructions.docx
+++ b/Instructions.docx
@@ -117,7 +117,19 @@
         <w:rPr>
           <w:lang w:val="en-US"/>
         </w:rPr>
-        <w:t>select a maximum batch size that your system can handle. I would aim at 3000/48*(available RAM in GB) as a rule of thumb.</w:t>
+        <w:t>select a maximum batch size that your system can handle. I would aim at 30</w:t>
+      </w:r>
+      <w:r>
+        <w:rPr>
+          <w:lang w:val="en-US"/>
+        </w:rPr>
+        <w:t>,0</w:t>
+      </w:r>
+      <w:r>
+        <w:rPr>
+          <w:lang w:val="en-US"/>
+        </w:rPr>
+        <w:t>00/48*(available RAM in GB) as a rule of thumb.</w:t>
       </w:r>
       <w:r>
         <w:rPr>
@@ -550,21 +562,25 @@
         <w:rPr>
           <w:lang w:val="en-US"/>
         </w:rPr>
-        <w:t xml:space="preserve"> package from the </w:t>
-      </w:r>
-      <w:proofErr w:type="spellStart"/>
-      <w:r>
-        <w:rPr>
-          <w:lang w:val="en-US"/>
-        </w:rPr>
-        <w:t>fastOrder</w:t>
-      </w:r>
-      <w:proofErr w:type="spellEnd"/>
-      <w:r>
-        <w:rPr>
-          <w:lang w:val="en-US"/>
-        </w:rPr>
-        <w:t xml:space="preserve"> .tar</w:t>
+        <w:t xml:space="preserve"> package from the fastOrder</w:t>
+      </w:r>
+      <w:r>
+        <w:rPr>
+          <w:lang w:val="en-US"/>
+        </w:rPr>
+        <w:t>.tar</w:t>
+      </w:r>
+      <w:r>
+        <w:rPr>
+          <w:lang w:val="en-US"/>
+        </w:rPr>
+        <w:t>.gz</w:t>
+      </w:r>
+      <w:r>
+        <w:rPr>
+          <w:lang w:val="en-US"/>
+        </w:rPr>
+        <w:t xml:space="preserve"> file under candidate selection</w:t>
       </w:r>
     </w:p>
     <w:p>
@@ -724,13 +740,635 @@
         <w:rPr>
           <w:lang w:val="en-US"/>
         </w:rPr>
+        <w:t xml:space="preserve"> for train and test</w:t>
+      </w:r>
+    </w:p>
+    <w:p>
+      <w:pPr>
+        <w:rPr>
+          <w:lang w:val="en-US"/>
+        </w:rPr>
+      </w:pPr>
+      <w:r>
+        <w:rPr>
+          <w:lang w:val="en-US"/>
+        </w:rPr>
+        <w:t xml:space="preserve">Run </w:t>
+      </w:r>
+      <w:proofErr w:type="spellStart"/>
+      <w:r>
+        <w:rPr>
+          <w:lang w:val="en-US"/>
+        </w:rPr>
+        <w:t>createWeeklySummaryFeatures</w:t>
+      </w:r>
+      <w:proofErr w:type="spellEnd"/>
+      <w:r>
+        <w:rPr>
+          <w:lang w:val="en-US"/>
+        </w:rPr>
+        <w:t xml:space="preserve"> for train and test</w:t>
+      </w:r>
+    </w:p>
+    <w:p>
+      <w:pPr>
+        <w:rPr>
+          <w:lang w:val="en-US"/>
+        </w:rPr>
+      </w:pPr>
+      <w:r>
+        <w:rPr>
+          <w:lang w:val="en-US"/>
+        </w:rPr>
+        <w:t xml:space="preserve">Run </w:t>
+      </w:r>
+      <w:proofErr w:type="spellStart"/>
+      <w:r>
+        <w:rPr>
+          <w:lang w:val="en-US"/>
+        </w:rPr>
+        <w:t>weeklyDensityExtraction</w:t>
+      </w:r>
+      <w:proofErr w:type="spellEnd"/>
+      <w:r>
+        <w:rPr>
+          <w:lang w:val="en-US"/>
+        </w:rPr>
+        <w:t xml:space="preserve"> for train and test</w:t>
+      </w:r>
+    </w:p>
+    <w:p>
+      <w:pPr>
+        <w:rPr>
+          <w:lang w:val="en-US"/>
+        </w:rPr>
+      </w:pPr>
+      <w:r>
+        <w:rPr>
+          <w:lang w:val="en-US"/>
+        </w:rPr>
+        <w:t xml:space="preserve">Run </w:t>
+      </w:r>
+      <w:proofErr w:type="spellStart"/>
+      <w:r>
+        <w:rPr>
+          <w:lang w:val="en-US"/>
+        </w:rPr>
+        <w:t>weeklyDensityForecast</w:t>
+      </w:r>
+      <w:proofErr w:type="spellEnd"/>
+      <w:r>
+        <w:rPr>
+          <w:lang w:val="en-US"/>
+        </w:rPr>
+        <w:t xml:space="preserve"> for train and test</w:t>
+      </w:r>
+    </w:p>
+    <w:p>
+      <w:pPr>
+        <w:rPr>
+          <w:lang w:val="en-US"/>
+        </w:rPr>
+      </w:pPr>
+      <w:r>
+        <w:rPr>
+          <w:lang w:val="en-US"/>
+        </w:rPr>
+        <w:t xml:space="preserve">Create the train and test place summary features by running </w:t>
+      </w:r>
+      <w:proofErr w:type="spellStart"/>
+      <w:r>
+        <w:rPr>
+          <w:lang w:val="en-US"/>
+        </w:rPr>
+        <w:t>createFeaturesSummary</w:t>
+      </w:r>
+      <w:proofErr w:type="spellEnd"/>
+    </w:p>
+    <w:p>
+      <w:pPr>
+        <w:rPr>
+          <w:lang w:val="en-US"/>
+        </w:rPr>
+      </w:pPr>
+      <w:r>
+        <w:rPr>
+          <w:lang w:val="en-US"/>
+        </w:rPr>
+        <w:t xml:space="preserve">Now you can combine the place summary features and the KNN summary features by running </w:t>
+      </w:r>
+      <w:proofErr w:type="spellStart"/>
+      <w:r>
+        <w:rPr>
+          <w:lang w:val="en-US"/>
+        </w:rPr>
+        <w:t>combineNeighborSummaryFeatures</w:t>
+      </w:r>
+      <w:proofErr w:type="spellEnd"/>
+      <w:r>
+        <w:rPr>
+          <w:lang w:val="en-US"/>
+        </w:rPr>
+        <w:t xml:space="preserve"> for the considered train and validation batches</w:t>
+      </w:r>
+      <w:r>
+        <w:rPr>
+          <w:lang w:val="en-US"/>
+        </w:rPr>
+        <w:t xml:space="preserve">. </w:t>
+      </w:r>
+      <w:r>
+        <w:rPr>
+          <w:lang w:val="en-US"/>
+        </w:rPr>
+        <w:t xml:space="preserve">The second candidate selection model is built using train batches with all observations so </w:t>
+      </w:r>
+      <w:proofErr w:type="spellStart"/>
+      <w:r>
+        <w:rPr>
+          <w:lang w:val="en-US"/>
+        </w:rPr>
+        <w:t>topM</w:t>
+      </w:r>
+      <w:proofErr w:type="spellEnd"/>
+      <w:r>
+        <w:rPr>
+          <w:lang w:val="en-US"/>
+        </w:rPr>
+        <w:t xml:space="preserve"> (</w:t>
+      </w:r>
+      <w:proofErr w:type="spellStart"/>
+      <w:r>
+        <w:rPr>
+          <w:lang w:val="en-US"/>
+        </w:rPr>
+        <w:t>nb</w:t>
+      </w:r>
+      <w:proofErr w:type="spellEnd"/>
+      <w:r>
+        <w:rPr>
+          <w:lang w:val="en-US"/>
+        </w:rPr>
+        <w:t xml:space="preserve"> considered candidates after feature generation) should be set &gt;= </w:t>
+      </w:r>
+      <w:proofErr w:type="spellStart"/>
+      <w:r>
+        <w:rPr>
+          <w:lang w:val="en-US"/>
+        </w:rPr>
+        <w:t>topN</w:t>
+      </w:r>
+      <w:proofErr w:type="spellEnd"/>
+      <w:r>
+        <w:rPr>
+          <w:lang w:val="en-US"/>
+        </w:rPr>
+        <w:t xml:space="preserve"> (</w:t>
+      </w:r>
+      <w:proofErr w:type="spellStart"/>
+      <w:r>
+        <w:rPr>
+          <w:lang w:val="en-US"/>
+        </w:rPr>
+        <w:t>nb</w:t>
+      </w:r>
+      <w:proofErr w:type="spellEnd"/>
+      <w:r>
+        <w:rPr>
+          <w:lang w:val="en-US"/>
+        </w:rPr>
+        <w:t xml:space="preserve"> first considered candidates – default of 100).</w:t>
+      </w:r>
+    </w:p>
+    <w:p>
+      <w:pPr>
+        <w:pStyle w:val="Heading2"/>
+        <w:rPr>
+          <w:lang w:val="en-US"/>
+        </w:rPr>
+      </w:pPr>
+      <w:r>
+        <w:rPr>
+          <w:lang w:val="en-US"/>
+        </w:rPr>
+        <w:t>Second candidate selection generation</w:t>
+      </w:r>
+    </w:p>
+    <w:p>
+      <w:pPr>
+        <w:rPr>
+          <w:lang w:val="en-US"/>
+        </w:rPr>
+      </w:pPr>
+      <w:r>
+        <w:rPr>
+          <w:lang w:val="en-US"/>
+        </w:rPr>
+        <w:t xml:space="preserve">Run </w:t>
+      </w:r>
+      <w:proofErr w:type="spellStart"/>
+      <w:r>
+        <w:rPr>
+          <w:lang w:val="en-US"/>
+        </w:rPr>
+        <w:t>xgboost</w:t>
+      </w:r>
+      <w:proofErr w:type="spellEnd"/>
+      <w:r>
+        <w:rPr>
+          <w:lang w:val="en-US"/>
+        </w:rPr>
+        <w:t xml:space="preserve"> under Simple </w:t>
+      </w:r>
+      <w:proofErr w:type="spellStart"/>
+      <w:r>
+        <w:rPr>
+          <w:lang w:val="en-US"/>
+        </w:rPr>
+        <w:t>xgboost</w:t>
+      </w:r>
+      <w:proofErr w:type="spellEnd"/>
+      <w:r>
+        <w:rPr>
+          <w:lang w:val="en-US"/>
+        </w:rPr>
+        <w:t xml:space="preserve"> blend of the first level learners for the desired batches</w:t>
+      </w:r>
+    </w:p>
+    <w:p>
+      <w:pPr>
+        <w:rPr>
+          <w:lang w:val="en-US"/>
+        </w:rPr>
+      </w:pPr>
+      <w:r>
+        <w:rPr>
+          <w:lang w:val="en-US"/>
+        </w:rPr>
+        <w:t xml:space="preserve">Validate the model performance using </w:t>
+      </w:r>
+      <w:proofErr w:type="spellStart"/>
+      <w:r>
+        <w:rPr>
+          <w:lang w:val="en-US"/>
+        </w:rPr>
+        <w:t>xgboostValidationAvgBlend</w:t>
+      </w:r>
+      <w:proofErr w:type="spellEnd"/>
+    </w:p>
+    <w:p>
+      <w:pPr>
+        <w:rPr>
+          <w:lang w:val="en-US"/>
+        </w:rPr>
+      </w:pPr>
+      <w:r>
+        <w:rPr>
+          <w:lang w:val="en-US"/>
+        </w:rPr>
+        <w:t xml:space="preserve">Copy the models to the </w:t>
+      </w:r>
+      <w:r>
+        <w:rPr>
+          <w:lang w:val="en-US"/>
+        </w:rPr>
+        <w:t>Top M models</w:t>
+      </w:r>
+      <w:r>
+        <w:rPr>
+          <w:lang w:val="en-US"/>
+        </w:rPr>
+        <w:t xml:space="preserve"> under the date folder of the considered iteration</w:t>
+      </w:r>
+    </w:p>
+    <w:p>
+      <w:pPr>
+        <w:pStyle w:val="Heading2"/>
+        <w:rPr>
+          <w:lang w:val="en-US"/>
+        </w:rPr>
+      </w:pPr>
+      <w:r>
+        <w:rPr>
+          <w:lang w:val="en-US"/>
+        </w:rPr>
+        <w:t>Feature generation for first level learners</w:t>
+      </w:r>
+    </w:p>
+    <w:p>
+      <w:pPr>
+        <w:rPr>
+          <w:lang w:val="en-US"/>
+        </w:rPr>
+      </w:pPr>
+      <w:r>
+        <w:rPr>
+          <w:lang w:val="en-US"/>
+        </w:rPr>
+        <w:t xml:space="preserve">Set </w:t>
+      </w:r>
+      <w:proofErr w:type="spellStart"/>
+      <w:r>
+        <w:rPr>
+          <w:lang w:val="en-US"/>
+        </w:rPr>
+        <w:t>top</w:t>
+      </w:r>
+      <w:r>
+        <w:rPr>
+          <w:lang w:val="en-US"/>
+        </w:rPr>
+        <w:t>M</w:t>
+      </w:r>
+      <w:proofErr w:type="spellEnd"/>
+      <w:r>
+        <w:rPr>
+          <w:lang w:val="en-US"/>
+        </w:rPr>
+        <w:t xml:space="preserve"> to the desired number of candidates after the second candidate selection (I used 20)</w:t>
+      </w:r>
+    </w:p>
+    <w:p>
+      <w:pPr>
+        <w:rPr>
+          <w:lang w:val="en-US"/>
+        </w:rPr>
+      </w:pPr>
+      <w:r>
+        <w:rPr>
+          <w:lang w:val="en-US"/>
+        </w:rPr>
+        <w:t xml:space="preserve">Run </w:t>
+      </w:r>
+      <w:proofErr w:type="spellStart"/>
+      <w:r>
+        <w:rPr>
+          <w:lang w:val="en-US"/>
+        </w:rPr>
+        <w:t>combineNeighborSummaryFeatures</w:t>
+      </w:r>
+      <w:proofErr w:type="spellEnd"/>
+      <w:r>
+        <w:rPr>
+          <w:lang w:val="en-US"/>
+        </w:rPr>
+        <w:t xml:space="preserve"> for the considered train, validation and test batches. It is advised to use different train and validation batches compared to the second candidate selection.</w:t>
+      </w:r>
+    </w:p>
+    <w:p>
+      <w:pPr>
+        <w:pStyle w:val="Heading2"/>
+        <w:rPr>
+          <w:lang w:val="en-US"/>
+        </w:rPr>
+      </w:pPr>
+      <w:r>
+        <w:rPr>
+          <w:lang w:val="en-US"/>
+        </w:rPr>
+        <w:t>Learning of first level learners</w:t>
+      </w:r>
+    </w:p>
+    <w:p>
+      <w:pPr>
+        <w:rPr>
+          <w:lang w:val="en-US"/>
+        </w:rPr>
+      </w:pPr>
+      <w:r>
+        <w:rPr>
+          <w:lang w:val="en-US"/>
+        </w:rPr>
+        <w:t xml:space="preserve">Run </w:t>
+      </w:r>
+      <w:proofErr w:type="spellStart"/>
+      <w:r>
+        <w:rPr>
+          <w:lang w:val="en-US"/>
+        </w:rPr>
+        <w:t>featureRanking</w:t>
+      </w:r>
+      <w:proofErr w:type="spellEnd"/>
+      <w:r>
+        <w:rPr>
+          <w:lang w:val="en-US"/>
+        </w:rPr>
+        <w:t xml:space="preserve"> under Simple </w:t>
+      </w:r>
+      <w:proofErr w:type="spellStart"/>
+      <w:r>
+        <w:rPr>
+          <w:lang w:val="en-US"/>
+        </w:rPr>
+        <w:t>xgboost</w:t>
+      </w:r>
+      <w:proofErr w:type="spellEnd"/>
+      <w:r>
+        <w:rPr>
+          <w:lang w:val="en-US"/>
+        </w:rPr>
+        <w:t xml:space="preserve"> blend of the first level learners to genera</w:t>
+      </w:r>
+      <w:r>
+        <w:rPr>
+          <w:lang w:val="en-US"/>
+        </w:rPr>
+        <w:t xml:space="preserve">te the feature importance order. Next, paste the ordered features to the top2XX predictors in the </w:t>
+      </w:r>
+      <w:proofErr w:type="spellStart"/>
+      <w:r>
+        <w:rPr>
+          <w:lang w:val="en-US"/>
+        </w:rPr>
+        <w:t>manualFeatureImportanceRank</w:t>
+      </w:r>
+      <w:proofErr w:type="spellEnd"/>
+      <w:r>
+        <w:rPr>
+          <w:lang w:val="en-US"/>
+        </w:rPr>
+        <w:t xml:space="preserve"> script. Adjust XX based on the obtained top predictors count</w:t>
+      </w:r>
+    </w:p>
+    <w:p>
+      <w:pPr>
+        <w:rPr>
+          <w:lang w:val="en-US"/>
+        </w:rPr>
+      </w:pPr>
+      <w:r>
+        <w:rPr>
+          <w:lang w:val="en-US"/>
+        </w:rPr>
+        <w:t xml:space="preserve">Run the </w:t>
+      </w:r>
+      <w:proofErr w:type="spellStart"/>
+      <w:r>
+        <w:rPr>
+          <w:lang w:val="en-US"/>
+        </w:rPr>
+        <w:t>manualFeatureImportanceRank</w:t>
+      </w:r>
+      <w:proofErr w:type="spellEnd"/>
+      <w:r>
+        <w:rPr>
+          <w:lang w:val="en-US"/>
+        </w:rPr>
+        <w:t xml:space="preserve"> script from the first level learners folder to order the features </w:t>
+      </w:r>
+      <w:r>
+        <w:rPr>
+          <w:lang w:val="en-US"/>
+        </w:rPr>
+        <w:t xml:space="preserve">after manual </w:t>
+      </w:r>
+      <w:proofErr w:type="gramStart"/>
+      <w:r>
+        <w:rPr>
+          <w:lang w:val="en-US"/>
+        </w:rPr>
+        <w:t>corrections</w:t>
+      </w:r>
+      <w:r>
+        <w:rPr>
+          <w:lang w:val="en-US"/>
+        </w:rPr>
         <w:t xml:space="preserve"> </w:t>
       </w:r>
       <w:r>
         <w:rPr>
           <w:lang w:val="en-US"/>
         </w:rPr>
-        <w:t>for train and test</w:t>
+        <w:t>.</w:t>
+      </w:r>
+      <w:proofErr w:type="gramEnd"/>
+    </w:p>
+    <w:p>
+      <w:pPr>
+        <w:rPr>
+          <w:lang w:val="en-US"/>
+        </w:rPr>
+      </w:pPr>
+      <w:proofErr w:type="spellStart"/>
+      <w:r>
+        <w:rPr>
+          <w:lang w:val="en-US"/>
+        </w:rPr>
+        <w:t>mainLearnerLogic</w:t>
+      </w:r>
+      <w:proofErr w:type="spellEnd"/>
+      <w:r>
+        <w:rPr>
+          <w:lang w:val="en-US"/>
+        </w:rPr>
+        <w:t xml:space="preserve"> is used next to generate the base models. Hyperparameters can be set easily</w:t>
+      </w:r>
+      <w:r>
+        <w:rPr>
+          <w:lang w:val="en-US"/>
+        </w:rPr>
+        <w:t xml:space="preserve"> for different train batches. The comment code should guide you in the right direction</w:t>
+      </w:r>
+      <w:r>
+        <w:rPr>
+          <w:lang w:val="en-US"/>
+        </w:rPr>
+        <w:t>. I used fixed values for all hyperparameters except the eta constant, the number of features and the number of considered candidates of the base learners. Setting the number of considered candidates to a value greater than the number of available candidates for that train batch will not have any effect.</w:t>
+      </w:r>
+    </w:p>
+    <w:p>
+      <w:pPr>
+        <w:rPr>
+          <w:lang w:val="en-US"/>
+        </w:rPr>
+      </w:pPr>
+      <w:r>
+        <w:rPr>
+          <w:lang w:val="en-US"/>
+        </w:rPr>
+        <w:t xml:space="preserve">Individual learners can be validated using the validate functions of the considered model type (I only used </w:t>
+      </w:r>
+      <w:proofErr w:type="spellStart"/>
+      <w:r>
+        <w:rPr>
+          <w:lang w:val="en-US"/>
+        </w:rPr>
+        <w:t>xgboost</w:t>
+      </w:r>
+      <w:proofErr w:type="spellEnd"/>
+      <w:r>
+        <w:rPr>
+          <w:lang w:val="en-US"/>
+        </w:rPr>
+        <w:t xml:space="preserve"> but the </w:t>
+      </w:r>
+      <w:proofErr w:type="spellStart"/>
+      <w:r>
+        <w:rPr>
+          <w:lang w:val="en-US"/>
+        </w:rPr>
+        <w:t>ensembler</w:t>
+      </w:r>
+      <w:proofErr w:type="spellEnd"/>
+      <w:r>
+        <w:rPr>
+          <w:lang w:val="en-US"/>
+        </w:rPr>
+        <w:t xml:space="preserve"> can be easily extended).</w:t>
+      </w:r>
+    </w:p>
+    <w:p>
+      <w:pPr>
+        <w:rPr>
+          <w:lang w:val="en-US"/>
+        </w:rPr>
+      </w:pPr>
+      <w:r>
+        <w:rPr>
+          <w:lang w:val="en-US"/>
+        </w:rPr>
+        <w:t>Copy the preferred models for blending to the “Selected models for blending” folders for each considered base learner.</w:t>
+      </w:r>
+    </w:p>
+    <w:p>
+      <w:pPr>
+        <w:rPr>
+          <w:lang w:val="en-US"/>
+        </w:rPr>
+      </w:pPr>
+      <w:r>
+        <w:rPr>
+          <w:lang w:val="en-US"/>
+        </w:rPr>
+        <w:t xml:space="preserve">Fit the predictions of the base learners to train, validation and test batches using </w:t>
+      </w:r>
+      <w:proofErr w:type="spellStart"/>
+      <w:r>
+        <w:rPr>
+          <w:lang w:val="en-US"/>
+        </w:rPr>
+        <w:t>combineModelPreds</w:t>
+      </w:r>
+      <w:proofErr w:type="spellEnd"/>
+      <w:r>
+        <w:rPr>
+          <w:lang w:val="en-US"/>
+        </w:rPr>
+        <w:t xml:space="preserve"> under First level learners. </w:t>
+      </w:r>
+    </w:p>
+    <w:p>
+      <w:pPr>
+        <w:pStyle w:val="Heading2"/>
+        <w:rPr>
+          <w:lang w:val="en-US"/>
+        </w:rPr>
+      </w:pPr>
+      <w:r>
+        <w:rPr>
+          <w:lang w:val="en-US"/>
+        </w:rPr>
+        <w:t>Learning of second level learners</w:t>
       </w:r>
     </w:p>
     <w:p>
@@ -750,235 +1388,6 @@
         <w:rPr>
           <w:lang w:val="en-US"/>
         </w:rPr>
-        <w:t>createWeeklySummaryFeatures</w:t>
-      </w:r>
-      <w:proofErr w:type="spellEnd"/>
-      <w:r>
-        <w:rPr>
-          <w:lang w:val="en-US"/>
-        </w:rPr>
-        <w:t xml:space="preserve"> </w:t>
-      </w:r>
-      <w:r>
-        <w:rPr>
-          <w:lang w:val="en-US"/>
-        </w:rPr>
-        <w:t>for train and test</w:t>
-      </w:r>
-    </w:p>
-    <w:p>
-      <w:pPr>
-        <w:rPr>
-          <w:lang w:val="en-US"/>
-        </w:rPr>
-      </w:pPr>
-      <w:r>
-        <w:rPr>
-          <w:lang w:val="en-US"/>
-        </w:rPr>
-        <w:t xml:space="preserve">Run </w:t>
-      </w:r>
-      <w:proofErr w:type="spellStart"/>
-      <w:r>
-        <w:rPr>
-          <w:lang w:val="en-US"/>
-        </w:rPr>
-        <w:t>weeklyDensityExtraction</w:t>
-      </w:r>
-      <w:proofErr w:type="spellEnd"/>
-      <w:r>
-        <w:rPr>
-          <w:lang w:val="en-US"/>
-        </w:rPr>
-        <w:t xml:space="preserve"> </w:t>
-      </w:r>
-      <w:r>
-        <w:rPr>
-          <w:lang w:val="en-US"/>
-        </w:rPr>
-        <w:t>for train and test</w:t>
-      </w:r>
-    </w:p>
-    <w:p>
-      <w:pPr>
-        <w:rPr>
-          <w:lang w:val="en-US"/>
-        </w:rPr>
-      </w:pPr>
-      <w:r>
-        <w:rPr>
-          <w:lang w:val="en-US"/>
-        </w:rPr>
-        <w:t xml:space="preserve">Run </w:t>
-      </w:r>
-      <w:proofErr w:type="spellStart"/>
-      <w:r>
-        <w:rPr>
-          <w:lang w:val="en-US"/>
-        </w:rPr>
-        <w:t>weeklyDensityForecast</w:t>
-      </w:r>
-      <w:proofErr w:type="spellEnd"/>
-      <w:r>
-        <w:rPr>
-          <w:lang w:val="en-US"/>
-        </w:rPr>
-        <w:t xml:space="preserve"> </w:t>
-      </w:r>
-      <w:r>
-        <w:rPr>
-          <w:lang w:val="en-US"/>
-        </w:rPr>
-        <w:t>for train and test</w:t>
-      </w:r>
-    </w:p>
-    <w:p>
-      <w:pPr>
-        <w:rPr>
-          <w:lang w:val="en-US"/>
-        </w:rPr>
-      </w:pPr>
-      <w:r>
-        <w:rPr>
-          <w:lang w:val="en-US"/>
-        </w:rPr>
-        <w:t xml:space="preserve">Create the train and test place summary features by running </w:t>
-      </w:r>
-      <w:proofErr w:type="spellStart"/>
-      <w:r>
-        <w:rPr>
-          <w:lang w:val="en-US"/>
-        </w:rPr>
-        <w:t>createFeaturesSummary</w:t>
-      </w:r>
-      <w:proofErr w:type="spellEnd"/>
-    </w:p>
-    <w:p>
-      <w:pPr>
-        <w:rPr>
-          <w:lang w:val="en-US"/>
-        </w:rPr>
-      </w:pPr>
-      <w:r>
-        <w:rPr>
-          <w:lang w:val="en-US"/>
-        </w:rPr>
-        <w:t xml:space="preserve">Now you can combine the place summary features and the KNN summary features by running </w:t>
-      </w:r>
-      <w:proofErr w:type="spellStart"/>
-      <w:r>
-        <w:rPr>
-          <w:lang w:val="en-US"/>
-        </w:rPr>
-        <w:t>combineNeighborSummaryFeatures</w:t>
-      </w:r>
-      <w:proofErr w:type="spellEnd"/>
-      <w:r>
-        <w:rPr>
-          <w:lang w:val="en-US"/>
-        </w:rPr>
-        <w:t xml:space="preserve"> for the considered train and validation batches</w:t>
-      </w:r>
-      <w:r>
-        <w:rPr>
-          <w:lang w:val="en-US"/>
-        </w:rPr>
-        <w:t xml:space="preserve">. </w:t>
-      </w:r>
-      <w:r>
-        <w:rPr>
-          <w:lang w:val="en-US"/>
-        </w:rPr>
-        <w:t xml:space="preserve">The second candidate selection model is built using train batches with all observations so </w:t>
-      </w:r>
-      <w:proofErr w:type="spellStart"/>
-      <w:r>
-        <w:rPr>
-          <w:lang w:val="en-US"/>
-        </w:rPr>
-        <w:t>topM</w:t>
-      </w:r>
-      <w:proofErr w:type="spellEnd"/>
-      <w:r>
-        <w:rPr>
-          <w:lang w:val="en-US"/>
-        </w:rPr>
-        <w:t xml:space="preserve"> (</w:t>
-      </w:r>
-      <w:proofErr w:type="spellStart"/>
-      <w:r>
-        <w:rPr>
-          <w:lang w:val="en-US"/>
-        </w:rPr>
-        <w:t>nb</w:t>
-      </w:r>
-      <w:proofErr w:type="spellEnd"/>
-      <w:r>
-        <w:rPr>
-          <w:lang w:val="en-US"/>
-        </w:rPr>
-        <w:t xml:space="preserve"> considered candidates after feature generation) should be set &gt;= </w:t>
-      </w:r>
-      <w:proofErr w:type="spellStart"/>
-      <w:r>
-        <w:rPr>
-          <w:lang w:val="en-US"/>
-        </w:rPr>
-        <w:t>topN</w:t>
-      </w:r>
-      <w:proofErr w:type="spellEnd"/>
-      <w:r>
-        <w:rPr>
-          <w:lang w:val="en-US"/>
-        </w:rPr>
-        <w:t xml:space="preserve"> (</w:t>
-      </w:r>
-      <w:proofErr w:type="spellStart"/>
-      <w:r>
-        <w:rPr>
-          <w:lang w:val="en-US"/>
-        </w:rPr>
-        <w:t>nb</w:t>
-      </w:r>
-      <w:proofErr w:type="spellEnd"/>
-      <w:r>
-        <w:rPr>
-          <w:lang w:val="en-US"/>
-        </w:rPr>
-        <w:t xml:space="preserve"> first considered candidates – default of 100).</w:t>
-      </w:r>
-    </w:p>
-    <w:p>
-      <w:pPr>
-        <w:pStyle w:val="Heading2"/>
-        <w:rPr>
-          <w:lang w:val="en-US"/>
-        </w:rPr>
-      </w:pPr>
-      <w:r>
-        <w:rPr>
-          <w:lang w:val="en-US"/>
-        </w:rPr>
-        <w:t>Second candidate selection generation</w:t>
-      </w:r>
-    </w:p>
-    <w:p>
-      <w:pPr>
-        <w:rPr>
-          <w:lang w:val="en-US"/>
-        </w:rPr>
-      </w:pPr>
-      <w:r>
-        <w:rPr>
-          <w:lang w:val="en-US"/>
-        </w:rPr>
-        <w:t xml:space="preserve">Run </w:t>
-      </w:r>
-      <w:proofErr w:type="spellStart"/>
-      <w:r>
-        <w:rPr>
-          <w:lang w:val="en-US"/>
-        </w:rPr>
         <w:t>xgboost</w:t>
       </w:r>
       <w:proofErr w:type="spellEnd"/>
@@ -986,428 +1395,15 @@
         <w:rPr>
           <w:lang w:val="en-US"/>
         </w:rPr>
-        <w:t xml:space="preserve"> under Simple </w:t>
-      </w:r>
-      <w:proofErr w:type="spellStart"/>
-      <w:r>
-        <w:rPr>
-          <w:lang w:val="en-US"/>
-        </w:rPr>
-        <w:t>xgboost</w:t>
-      </w:r>
-      <w:proofErr w:type="spellEnd"/>
-      <w:r>
-        <w:rPr>
-          <w:lang w:val="en-US"/>
-        </w:rPr>
-        <w:t xml:space="preserve"> blend of the first level learners for the desired batches</w:t>
-      </w:r>
-    </w:p>
-    <w:p>
-      <w:pPr>
-        <w:rPr>
-          <w:lang w:val="en-US"/>
-        </w:rPr>
-      </w:pPr>
-      <w:r>
-        <w:rPr>
-          <w:lang w:val="en-US"/>
-        </w:rPr>
-        <w:t xml:space="preserve">Validate the model performance using </w:t>
-      </w:r>
-      <w:proofErr w:type="spellStart"/>
-      <w:r>
-        <w:rPr>
-          <w:lang w:val="en-US"/>
-        </w:rPr>
-        <w:t>xgboostValidationAvgBlend</w:t>
-      </w:r>
-      <w:proofErr w:type="spellEnd"/>
-    </w:p>
-    <w:p>
-      <w:pPr>
-        <w:rPr>
-          <w:lang w:val="en-US"/>
-        </w:rPr>
-      </w:pPr>
-      <w:r>
-        <w:rPr>
-          <w:lang w:val="en-US"/>
-        </w:rPr>
-        <w:t xml:space="preserve">Copy the models to the </w:t>
-      </w:r>
-      <w:r>
-        <w:rPr>
-          <w:lang w:val="en-US"/>
-        </w:rPr>
-        <w:t>Top M models</w:t>
-      </w:r>
-      <w:r>
-        <w:rPr>
-          <w:lang w:val="en-US"/>
-        </w:rPr>
-        <w:t xml:space="preserve"> under the date folder of the considered iteration</w:t>
-      </w:r>
-    </w:p>
-    <w:p>
-      <w:pPr>
-        <w:pStyle w:val="Heading2"/>
-        <w:rPr>
-          <w:lang w:val="en-US"/>
-        </w:rPr>
-      </w:pPr>
-      <w:r>
-        <w:rPr>
-          <w:lang w:val="en-US"/>
-        </w:rPr>
-        <w:t>F</w:t>
-      </w:r>
-      <w:r>
-        <w:rPr>
-          <w:lang w:val="en-US"/>
-        </w:rPr>
-        <w:t>eature generation</w:t>
-      </w:r>
-      <w:r>
-        <w:rPr>
-          <w:lang w:val="en-US"/>
-        </w:rPr>
-        <w:t xml:space="preserve"> for first level learners</w:t>
-      </w:r>
-    </w:p>
-    <w:p>
-      <w:pPr>
-        <w:rPr>
-          <w:lang w:val="en-US"/>
-        </w:rPr>
-      </w:pPr>
-      <w:r>
-        <w:rPr>
-          <w:lang w:val="en-US"/>
-        </w:rPr>
-        <w:t>Set top M to the desired number of candidates after the second candidate selection (I used 20)</w:t>
-      </w:r>
-    </w:p>
-    <w:p>
-      <w:pPr>
-        <w:rPr>
-          <w:lang w:val="en-US"/>
-        </w:rPr>
-      </w:pPr>
-      <w:r>
-        <w:rPr>
-          <w:lang w:val="en-US"/>
-        </w:rPr>
-        <w:t xml:space="preserve">Run </w:t>
-      </w:r>
-      <w:proofErr w:type="spellStart"/>
-      <w:r>
-        <w:rPr>
-          <w:lang w:val="en-US"/>
-        </w:rPr>
-        <w:t>combineNeighborSummaryFeatures</w:t>
-      </w:r>
-      <w:proofErr w:type="spellEnd"/>
-      <w:r>
-        <w:rPr>
-          <w:lang w:val="en-US"/>
-        </w:rPr>
-        <w:t xml:space="preserve"> for the considered train, validation and test batches. It is advised to use different train and validation batches compared to the second candidate selection.</w:t>
-      </w:r>
-    </w:p>
-    <w:p>
-      <w:pPr>
-        <w:pStyle w:val="Heading2"/>
-        <w:rPr>
-          <w:lang w:val="en-US"/>
-        </w:rPr>
-      </w:pPr>
-      <w:r>
-        <w:rPr>
-          <w:lang w:val="en-US"/>
-        </w:rPr>
-        <w:t>Learning of first level learners</w:t>
-      </w:r>
-    </w:p>
-    <w:p>
-      <w:pPr>
-        <w:rPr>
-          <w:lang w:val="en-US"/>
-        </w:rPr>
-      </w:pPr>
-      <w:r>
-        <w:rPr>
-          <w:lang w:val="en-US"/>
-        </w:rPr>
-        <w:t xml:space="preserve">Run </w:t>
-      </w:r>
-      <w:proofErr w:type="spellStart"/>
-      <w:r>
-        <w:rPr>
-          <w:lang w:val="en-US"/>
-        </w:rPr>
-        <w:t>featureRanking</w:t>
-      </w:r>
-      <w:proofErr w:type="spellEnd"/>
-      <w:r>
-        <w:rPr>
-          <w:lang w:val="en-US"/>
-        </w:rPr>
-        <w:t xml:space="preserve"> under </w:t>
-      </w:r>
-      <w:r>
-        <w:rPr>
-          <w:lang w:val="en-US"/>
-        </w:rPr>
-        <w:t xml:space="preserve">Simple </w:t>
-      </w:r>
-      <w:proofErr w:type="spellStart"/>
-      <w:r>
-        <w:rPr>
-          <w:lang w:val="en-US"/>
-        </w:rPr>
-        <w:t>xgboost</w:t>
-      </w:r>
-      <w:proofErr w:type="spellEnd"/>
-      <w:r>
-        <w:rPr>
-          <w:lang w:val="en-US"/>
-        </w:rPr>
-        <w:t xml:space="preserve"> blend of the first level learners </w:t>
-      </w:r>
-      <w:r>
-        <w:rPr>
-          <w:lang w:val="en-US"/>
-        </w:rPr>
-        <w:t>to genera</w:t>
-      </w:r>
-      <w:r>
-        <w:rPr>
-          <w:lang w:val="en-US"/>
-        </w:rPr>
-        <w:t xml:space="preserve">te the feature importance order. Next, paste the ordered features to the top2XX predictors in the </w:t>
-      </w:r>
-      <w:proofErr w:type="spellStart"/>
-      <w:r>
-        <w:rPr>
-          <w:lang w:val="en-US"/>
-        </w:rPr>
-        <w:t>manualFeatureImportanceRank</w:t>
-      </w:r>
-      <w:proofErr w:type="spellEnd"/>
-      <w:r>
-        <w:rPr>
-          <w:lang w:val="en-US"/>
-        </w:rPr>
-        <w:t xml:space="preserve"> script. Adjust XX based on the obtained top predictors count</w:t>
-      </w:r>
-    </w:p>
-    <w:p>
-      <w:pPr>
-        <w:rPr>
-          <w:lang w:val="en-US"/>
-        </w:rPr>
-      </w:pPr>
-      <w:r>
-        <w:rPr>
-          <w:lang w:val="en-US"/>
-        </w:rPr>
-        <w:t xml:space="preserve">Run the </w:t>
-      </w:r>
-      <w:proofErr w:type="spellStart"/>
-      <w:r>
-        <w:rPr>
-          <w:lang w:val="en-US"/>
-        </w:rPr>
-        <w:t>manualFeatureImportanceRank</w:t>
-      </w:r>
-      <w:proofErr w:type="spellEnd"/>
-      <w:r>
-        <w:rPr>
-          <w:lang w:val="en-US"/>
-        </w:rPr>
-        <w:t xml:space="preserve"> script from the first level </w:t>
-      </w:r>
-      <w:proofErr w:type="gramStart"/>
-      <w:r>
-        <w:rPr>
-          <w:lang w:val="en-US"/>
-        </w:rPr>
-        <w:t>learners</w:t>
-      </w:r>
-      <w:proofErr w:type="gramEnd"/>
-      <w:r>
-        <w:rPr>
-          <w:lang w:val="en-US"/>
-        </w:rPr>
-        <w:t xml:space="preserve"> folder to order the features </w:t>
-      </w:r>
-      <w:r>
-        <w:rPr>
-          <w:lang w:val="en-US"/>
-        </w:rPr>
-        <w:t>after manual corrections</w:t>
-      </w:r>
-      <w:r>
-        <w:rPr>
-          <w:lang w:val="en-US"/>
-        </w:rPr>
-        <w:t>.</w:t>
-      </w:r>
-    </w:p>
-    <w:p>
-      <w:pPr>
-        <w:rPr>
-          <w:lang w:val="en-US"/>
-        </w:rPr>
-      </w:pPr>
-      <w:proofErr w:type="spellStart"/>
-      <w:r>
-        <w:rPr>
-          <w:lang w:val="en-US"/>
-        </w:rPr>
-        <w:t>mainLearnerLogic</w:t>
-      </w:r>
-      <w:proofErr w:type="spellEnd"/>
-      <w:r>
-        <w:rPr>
-          <w:lang w:val="en-US"/>
-        </w:rPr>
-        <w:t xml:space="preserve"> is used next to generate the base models. Hyperparameters can be set easily. I used fixed values for all hyperparameters except the eta constant, the number of features and the number of considered candidates of the base learners. Setting the number of considered candidates to a value greater than the number of available candidates for that train batch will not have any effect.</w:t>
-      </w:r>
-    </w:p>
-    <w:p>
-      <w:pPr>
-        <w:rPr>
-          <w:lang w:val="en-US"/>
-        </w:rPr>
-      </w:pPr>
-      <w:r>
-        <w:rPr>
-          <w:lang w:val="en-US"/>
-        </w:rPr>
-        <w:t xml:space="preserve">Individual learners can be validated using the validate functions of the considered model type (I only used </w:t>
-      </w:r>
-      <w:proofErr w:type="spellStart"/>
-      <w:r>
-        <w:rPr>
-          <w:lang w:val="en-US"/>
-        </w:rPr>
-        <w:t>xgboost</w:t>
-      </w:r>
-      <w:proofErr w:type="spellEnd"/>
-      <w:r>
-        <w:rPr>
-          <w:lang w:val="en-US"/>
-        </w:rPr>
-        <w:t xml:space="preserve"> but the </w:t>
-      </w:r>
-      <w:proofErr w:type="spellStart"/>
-      <w:r>
-        <w:rPr>
-          <w:lang w:val="en-US"/>
-        </w:rPr>
-        <w:t>ensembler</w:t>
-      </w:r>
-      <w:proofErr w:type="spellEnd"/>
-      <w:r>
-        <w:rPr>
-          <w:lang w:val="en-US"/>
-        </w:rPr>
-        <w:t xml:space="preserve"> can be easily extended).</w:t>
-      </w:r>
-    </w:p>
-    <w:p>
-      <w:pPr>
-        <w:rPr>
-          <w:lang w:val="en-US"/>
-        </w:rPr>
-      </w:pPr>
-      <w:r>
-        <w:rPr>
-          <w:lang w:val="en-US"/>
-        </w:rPr>
-        <w:t>Copy the preferred models for blending to the “Selected models for blending” folders for each considered base learner.</w:t>
-      </w:r>
-    </w:p>
-    <w:p>
-      <w:pPr>
-        <w:rPr>
-          <w:lang w:val="en-US"/>
-        </w:rPr>
-      </w:pPr>
-      <w:r>
-        <w:rPr>
-          <w:lang w:val="en-US"/>
-        </w:rPr>
-        <w:t xml:space="preserve">Fit the predictions of the base learners to train, validation and test batches using </w:t>
-      </w:r>
-      <w:proofErr w:type="spellStart"/>
-      <w:r>
-        <w:rPr>
-          <w:lang w:val="en-US"/>
-        </w:rPr>
-        <w:t>combineModelPreds</w:t>
-      </w:r>
-      <w:proofErr w:type="spellEnd"/>
-      <w:r>
-        <w:rPr>
-          <w:lang w:val="en-US"/>
-        </w:rPr>
-        <w:t xml:space="preserve"> under First level learners. </w:t>
-      </w:r>
-    </w:p>
-    <w:p>
-      <w:pPr>
-        <w:pStyle w:val="Heading2"/>
-        <w:rPr>
-          <w:lang w:val="en-US"/>
-        </w:rPr>
-      </w:pPr>
-      <w:r>
-        <w:rPr>
-          <w:lang w:val="en-US"/>
-        </w:rPr>
-        <w:t xml:space="preserve">Learning of </w:t>
-      </w:r>
-      <w:r>
-        <w:rPr>
-          <w:lang w:val="en-US"/>
-        </w:rPr>
-        <w:t xml:space="preserve">second </w:t>
-      </w:r>
-      <w:r>
-        <w:rPr>
-          <w:lang w:val="en-US"/>
-        </w:rPr>
-        <w:t>level learners</w:t>
-      </w:r>
-    </w:p>
-    <w:p>
-      <w:pPr>
-        <w:rPr>
-          <w:lang w:val="en-US"/>
-        </w:rPr>
-      </w:pPr>
-      <w:r>
-        <w:rPr>
-          <w:lang w:val="en-US"/>
-        </w:rPr>
-        <w:t xml:space="preserve">Run </w:t>
-      </w:r>
-      <w:proofErr w:type="spellStart"/>
-      <w:r>
-        <w:rPr>
-          <w:lang w:val="en-US"/>
-        </w:rPr>
-        <w:t>xgboost</w:t>
-      </w:r>
-      <w:proofErr w:type="spellEnd"/>
-      <w:r>
-        <w:rPr>
-          <w:lang w:val="en-US"/>
-        </w:rPr>
-        <w:t xml:space="preserve"> for the considered second level train batches under Second level learners</w:t>
+        <w:t xml:space="preserve"> for the considered second level train batches under S</w:t>
+      </w:r>
+      <w:bookmarkStart w:id="0" w:name="_GoBack"/>
+      <w:bookmarkEnd w:id="0"/>
+      <w:r>
+        <w:rPr>
+          <w:lang w:val="en-US"/>
+        </w:rPr>
+        <w:t>econd level learners</w:t>
       </w:r>
     </w:p>
     <w:p>
@@ -1543,8 +1539,6 @@
           <w:lang w:val="en-US"/>
         </w:rPr>
       </w:pPr>
-      <w:bookmarkStart w:id="0" w:name="_GoBack"/>
-      <w:bookmarkEnd w:id="0"/>
     </w:p>
     <w:p>
       <w:pPr>

</xml_diff>

<commit_message>
Fix of minor typos in instructions
</commit_message>
<xml_diff>
--- a/Instructions.docx
+++ b/Instructions.docx
@@ -44,16 +44,8 @@
         <w:rPr>
           <w:lang w:val="en-US"/>
         </w:rPr>
-        <w:t xml:space="preserve">Facebook V: Predicting Check </w:t>
-      </w:r>
-      <w:proofErr w:type="gramStart"/>
-      <w:r>
-        <w:rPr>
-          <w:lang w:val="en-US"/>
-        </w:rPr>
-        <w:t>Ins</w:t>
-      </w:r>
-      <w:proofErr w:type="gramEnd"/>
+        <w:t>Facebook V: Predicting Check Ins</w:t>
+      </w:r>
       <w:r>
         <w:rPr>
           <w:lang w:val="en-US"/>
@@ -64,21 +56,7 @@
         <w:rPr>
           <w:lang w:val="en-US"/>
         </w:rPr>
-        <w:t xml:space="preserve"> in the </w:t>
-      </w:r>
-      <w:proofErr w:type="spellStart"/>
-      <w:r>
-        <w:rPr>
-          <w:lang w:val="en-US"/>
-        </w:rPr>
-        <w:t>xgboost</w:t>
-      </w:r>
-      <w:proofErr w:type="spellEnd"/>
-      <w:r>
-        <w:rPr>
-          <w:lang w:val="en-US"/>
-        </w:rPr>
-        <w:t xml:space="preserve"> models</w:t>
+        <w:t xml:space="preserve"> in the xgboost models</w:t>
       </w:r>
       <w:r>
         <w:rPr>
@@ -97,21 +75,19 @@
         <w:rPr>
           <w:lang w:val="en-US"/>
         </w:rPr>
-        <w:t xml:space="preserve">Disclaimer: This stepwise approach was not tested so please inform me of any issues on </w:t>
-      </w:r>
-      <w:proofErr w:type="spellStart"/>
-      <w:r>
-        <w:rPr>
-          <w:lang w:val="en-US"/>
-        </w:rPr>
-        <w:t>Kaggle</w:t>
-      </w:r>
-      <w:proofErr w:type="spellEnd"/>
-      <w:r>
-        <w:rPr>
-          <w:lang w:val="en-US"/>
-        </w:rPr>
-        <w:t xml:space="preserve"> forums. Make sure to </w:t>
+        <w:t>Disclaimer: This stepwise approach was not tested so please inform me of any issues on</w:t>
+      </w:r>
+      <w:r>
+        <w:rPr>
+          <w:lang w:val="en-US"/>
+        </w:rPr>
+        <w:t xml:space="preserve"> the Kaggle forum</w:t>
+      </w:r>
+      <w:r>
+        <w:rPr>
+          <w:lang w:val="en-US"/>
+        </w:rPr>
+        <w:t xml:space="preserve">. Make sure to </w:t>
       </w:r>
       <w:r>
         <w:rPr>
@@ -177,14 +153,12 @@
         </w:rPr>
         <w:t>Replace other folder paths. The “</w:t>
       </w:r>
-      <w:proofErr w:type="spellStart"/>
       <w:r>
         <w:rPr>
           <w:lang w:val="en-US"/>
         </w:rPr>
         <w:t>targetDate</w:t>
       </w:r>
-      <w:proofErr w:type="spellEnd"/>
       <w:r>
         <w:rPr>
           <w:lang w:val="en-US"/>
@@ -202,7 +176,19 @@
         <w:rPr>
           <w:lang w:val="en-US"/>
         </w:rPr>
-        <w:t>There are many options in the script at the top of the file, feel free to explore their impact!</w:t>
+        <w:t>There are many options in the script at the top of the file</w:t>
+      </w:r>
+      <w:r>
+        <w:rPr>
+          <w:lang w:val="en-US"/>
+        </w:rPr>
+        <w:t>s</w:t>
+      </w:r>
+      <w:r>
+        <w:rPr>
+          <w:lang w:val="en-US"/>
+        </w:rPr>
+        <w:t>, feel free to explore their impact!</w:t>
       </w:r>
     </w:p>
     <w:p>
@@ -229,21 +215,19 @@
         <w:rPr>
           <w:lang w:val="en-US"/>
         </w:rPr>
-        <w:t xml:space="preserve">Paste the train and test </w:t>
-      </w:r>
-      <w:proofErr w:type="spellStart"/>
-      <w:r>
-        <w:rPr>
-          <w:lang w:val="en-US"/>
-        </w:rPr>
-        <w:t>csvs</w:t>
-      </w:r>
-      <w:proofErr w:type="spellEnd"/>
-      <w:r>
-        <w:rPr>
-          <w:lang w:val="en-US"/>
-        </w:rPr>
-        <w:t xml:space="preserve"> into the Data folder</w:t>
+        <w:t>Paste the train and test csv</w:t>
+      </w:r>
+      <w:r>
+        <w:rPr>
+          <w:lang w:val="en-US"/>
+        </w:rPr>
+        <w:t xml:space="preserve"> file</w:t>
+      </w:r>
+      <w:r>
+        <w:rPr>
+          <w:lang w:val="en-US"/>
+        </w:rPr>
+        <w:t>s into the Data folder</w:t>
       </w:r>
     </w:p>
     <w:p>
@@ -258,33 +242,17 @@
         </w:rPr>
         <w:t xml:space="preserve">Run </w:t>
       </w:r>
-      <w:proofErr w:type="spellStart"/>
       <w:r>
         <w:rPr>
           <w:lang w:val="en-US"/>
         </w:rPr>
         <w:t>rawToRds</w:t>
       </w:r>
-      <w:proofErr w:type="spellEnd"/>
-      <w:r>
-        <w:rPr>
-          <w:lang w:val="en-US"/>
-        </w:rPr>
-        <w:t xml:space="preserve"> to convert the raw data into </w:t>
-      </w:r>
-      <w:proofErr w:type="spellStart"/>
-      <w:r>
-        <w:rPr>
-          <w:lang w:val="en-US"/>
-        </w:rPr>
-        <w:t>rds</w:t>
-      </w:r>
-      <w:proofErr w:type="spellEnd"/>
-      <w:r>
-        <w:rPr>
-          <w:lang w:val="en-US"/>
-        </w:rPr>
-        <w:t xml:space="preserve"> format</w:t>
+      <w:r>
+        <w:rPr>
+          <w:lang w:val="en-US"/>
+        </w:rPr>
+        <w:t xml:space="preserve"> to convert the raw data into rds format</w:t>
       </w:r>
     </w:p>
     <w:p>
@@ -294,14 +262,12 @@
           <w:lang w:val="en-US"/>
         </w:rPr>
       </w:pPr>
-      <w:proofErr w:type="spellStart"/>
       <w:r>
         <w:rPr>
           <w:lang w:val="en-US"/>
         </w:rPr>
         <w:t>Downsampling</w:t>
       </w:r>
-      <w:proofErr w:type="spellEnd"/>
     </w:p>
     <w:p>
       <w:pPr>
@@ -351,14 +317,12 @@
         </w:rPr>
         <w:t xml:space="preserve">Adjust </w:t>
       </w:r>
-      <w:proofErr w:type="spellStart"/>
       <w:r>
         <w:rPr>
           <w:lang w:val="en-US"/>
         </w:rPr>
         <w:t>maxSample</w:t>
       </w:r>
-      <w:proofErr w:type="spellEnd"/>
       <w:r>
         <w:rPr>
           <w:lang w:val="en-US"/>
@@ -395,14 +359,12 @@
           <w:lang w:val="en-US"/>
         </w:rPr>
       </w:pPr>
-      <w:proofErr w:type="spellStart"/>
       <w:r>
         <w:rPr>
           <w:lang w:val="en-US"/>
         </w:rPr>
         <w:t>downsamplerTimeRandomLocTrain</w:t>
       </w:r>
-      <w:proofErr w:type="spellEnd"/>
     </w:p>
     <w:p>
       <w:pPr>
@@ -415,14 +377,12 @@
           <w:lang w:val="en-US"/>
         </w:rPr>
       </w:pPr>
-      <w:proofErr w:type="spellStart"/>
       <w:r>
         <w:rPr>
           <w:lang w:val="en-US"/>
         </w:rPr>
         <w:t>downsamplerTimeRandomLocTest</w:t>
       </w:r>
-      <w:proofErr w:type="spellEnd"/>
     </w:p>
     <w:p>
       <w:pPr>
@@ -448,12 +408,125 @@
         <w:rPr>
           <w:lang w:val="en-US"/>
         </w:rPr>
-        <w:t>Nearest neighbors are calculated by considering neighbors in overlapping rectangular x-y grids. Different x-y ratios are used for the different distance constants.</w:t>
-      </w:r>
-    </w:p>
-    <w:p>
-      <w:pPr>
-        <w:rPr>
+        <w:t>Nearest neighbors are calculated by considering neighbors in overlapping rectangular x-y grids. Different x-y ratios are used for the different distance constants</w:t>
+      </w:r>
+      <w:r>
+        <w:rPr>
+          <w:lang w:val="en-US"/>
+        </w:rPr>
+        <w:t xml:space="preserve"> in order to speed up the calculation time</w:t>
+      </w:r>
+      <w:r>
+        <w:rPr>
+          <w:lang w:val="en-US"/>
+        </w:rPr>
+        <w:t>.</w:t>
+      </w:r>
+    </w:p>
+    <w:p>
+      <w:pPr>
+        <w:rPr>
+          <w:lang w:val="en-US"/>
+        </w:rPr>
+      </w:pPr>
+      <w:r>
+        <w:rPr>
+          <w:lang w:val="en-US"/>
+        </w:rPr>
+        <w:t xml:space="preserve">Run blockGenerator in the data folder for train and test and for the </w:t>
+      </w:r>
+      <w:r>
+        <w:rPr>
+          <w:lang w:val="en-US"/>
+        </w:rPr>
+        <w:t xml:space="preserve">relevant distance constant grid constants </w:t>
+      </w:r>
+      <w:r>
+        <w:rPr>
+          <w:lang w:val="en-US"/>
+        </w:rPr>
+        <w:t>(</w:t>
+      </w:r>
+      <w:r>
+        <w:rPr>
+          <w:lang w:val="en-US"/>
+        </w:rPr>
+        <w:t>distanceConstantX</w:t>
+      </w:r>
+      <w:r>
+        <w:rPr>
+          <w:lang w:val="en-US"/>
+        </w:rPr>
+        <w:t>). I would suggest to start with a single distance constant of 2.5 and proceed from there</w:t>
+      </w:r>
+      <w:r>
+        <w:rPr>
+          <w:lang w:val="en-US"/>
+        </w:rPr>
+        <w:t>.</w:t>
+      </w:r>
+      <w:r>
+        <w:rPr>
+          <w:lang w:val="en-US"/>
+        </w:rPr>
+        <w:t xml:space="preserve"> The distance constants 4 and 5.5 use the same grid dimensions.</w:t>
+      </w:r>
+    </w:p>
+    <w:p>
+      <w:pPr>
+        <w:pStyle w:val="Heading2"/>
+        <w:rPr>
+          <w:lang w:val="en-US"/>
+        </w:rPr>
+      </w:pPr>
+      <w:r>
+        <w:rPr>
+          <w:lang w:val="en-US"/>
+        </w:rPr>
+        <w:t>Nearest neighbor calculation</w:t>
+      </w:r>
+    </w:p>
+    <w:p>
+      <w:pPr>
+        <w:rPr>
+          <w:lang w:val="en-US"/>
+        </w:rPr>
+      </w:pPr>
+      <w:r>
+        <w:rPr>
+          <w:lang w:val="en-US"/>
+        </w:rPr>
+        <w:t xml:space="preserve">Install the fastOrder </w:t>
+      </w:r>
+      <w:r>
+        <w:rPr>
+          <w:lang w:val="en-US"/>
+        </w:rPr>
+        <w:t>rcpp package from the fastOrder</w:t>
+      </w:r>
+      <w:r>
+        <w:rPr>
+          <w:lang w:val="en-US"/>
+        </w:rPr>
+        <w:t>.tar</w:t>
+      </w:r>
+      <w:r>
+        <w:rPr>
+          <w:lang w:val="en-US"/>
+        </w:rPr>
+        <w:t>.gz</w:t>
+      </w:r>
+      <w:r>
+        <w:rPr>
+          <w:lang w:val="en-US"/>
+        </w:rPr>
+        <w:t xml:space="preserve"> file under candidate selection</w:t>
+      </w:r>
+    </w:p>
+    <w:p>
+      <w:pPr>
+        <w:rPr>
+          <w:b/>
           <w:lang w:val="en-US"/>
         </w:rPr>
       </w:pPr>
@@ -463,51 +536,64 @@
         </w:rPr>
         <w:t xml:space="preserve">Run </w:t>
       </w:r>
-      <w:proofErr w:type="spellStart"/>
-      <w:r>
-        <w:rPr>
-          <w:lang w:val="en-US"/>
-        </w:rPr>
-        <w:t>blockGenerator</w:t>
-      </w:r>
-      <w:proofErr w:type="spellEnd"/>
-      <w:r>
-        <w:rPr>
-          <w:lang w:val="en-US"/>
-        </w:rPr>
-        <w:t xml:space="preserve"> in the data folder for train and test and for the </w:t>
-      </w:r>
-      <w:r>
-        <w:rPr>
-          <w:lang w:val="en-US"/>
-        </w:rPr>
-        <w:t xml:space="preserve">relevant distance constant grid constants </w:t>
-      </w:r>
-      <w:r>
-        <w:rPr>
-          <w:lang w:val="en-US"/>
-        </w:rPr>
-        <w:t>(</w:t>
-      </w:r>
-      <w:proofErr w:type="spellStart"/>
-      <w:r>
-        <w:rPr>
-          <w:lang w:val="en-US"/>
-        </w:rPr>
-        <w:t>distanceConstantX</w:t>
-      </w:r>
-      <w:proofErr w:type="spellEnd"/>
-      <w:r>
-        <w:rPr>
-          <w:lang w:val="en-US"/>
-        </w:rPr>
-        <w:t>). I would suggest to start with a single distance constant of 2.5 and proceed from there</w:t>
-      </w:r>
-      <w:r>
-        <w:rPr>
-          <w:lang w:val="en-US"/>
-        </w:rPr>
-        <w:t>.</w:t>
+      <w:r>
+        <w:rPr>
+          <w:lang w:val="en-US"/>
+        </w:rPr>
+        <w:t>candidateSel Tier I NN topCalc</w:t>
+      </w:r>
+      <w:r>
+        <w:rPr>
+          <w:lang w:val="en-US"/>
+        </w:rPr>
+        <w:t xml:space="preserve"> in the candidate selection folder for the desired batch type and id range with the desired distance constant(s) – </w:t>
+      </w:r>
+      <w:r>
+        <w:rPr>
+          <w:b/>
+          <w:lang w:val="en-US"/>
+        </w:rPr>
+        <w:t>SLOW!</w:t>
+      </w:r>
+    </w:p>
+    <w:p>
+      <w:pPr>
+        <w:rPr>
+          <w:b/>
+          <w:lang w:val="en-US"/>
+        </w:rPr>
+      </w:pPr>
+      <w:r>
+        <w:rPr>
+          <w:lang w:val="en-US"/>
+        </w:rPr>
+        <w:t xml:space="preserve">Run </w:t>
+      </w:r>
+      <w:r>
+        <w:rPr>
+          <w:lang w:val="en-US"/>
+        </w:rPr>
+        <w:t>midKnnWrapper</w:t>
+      </w:r>
+      <w:r>
+        <w:rPr>
+          <w:lang w:val="en-US"/>
+        </w:rPr>
+        <w:t xml:space="preserve"> in the candidate selection folder for the desired batch type and id range with the desired distance constant(s) – </w:t>
+      </w:r>
+      <w:r>
+        <w:rPr>
+          <w:b/>
+          <w:lang w:val="en-US"/>
+        </w:rPr>
+        <w:t>BOTTLENECK</w:t>
+      </w:r>
+      <w:r>
+        <w:rPr>
+          <w:b/>
+          <w:lang w:val="en-US"/>
+        </w:rPr>
+        <w:t>!</w:t>
       </w:r>
     </w:p>
     <w:p>
@@ -521,72 +607,316 @@
         <w:rPr>
           <w:lang w:val="en-US"/>
         </w:rPr>
-        <w:t>Nearest neighbor calculation</w:t>
-      </w:r>
-    </w:p>
-    <w:p>
-      <w:pPr>
-        <w:rPr>
-          <w:lang w:val="en-US"/>
-        </w:rPr>
-      </w:pPr>
-      <w:r>
-        <w:rPr>
-          <w:lang w:val="en-US"/>
-        </w:rPr>
-        <w:t xml:space="preserve">Install the </w:t>
-      </w:r>
-      <w:proofErr w:type="spellStart"/>
-      <w:r>
-        <w:rPr>
-          <w:lang w:val="en-US"/>
-        </w:rPr>
-        <w:t>fastOrder</w:t>
-      </w:r>
-      <w:proofErr w:type="spellEnd"/>
+        <w:lastRenderedPageBreak/>
+        <w:t>Other feature generation</w:t>
+      </w:r>
+    </w:p>
+    <w:p>
+      <w:pPr>
+        <w:rPr>
+          <w:lang w:val="en-US"/>
+        </w:rPr>
+      </w:pPr>
+      <w:r>
+        <w:rPr>
+          <w:lang w:val="en-US"/>
+        </w:rPr>
+        <w:t xml:space="preserve">Run </w:t>
+      </w:r>
+      <w:r>
+        <w:rPr>
+          <w:lang w:val="en-US"/>
+        </w:rPr>
+        <w:t>createAccuracySummaryFeatures</w:t>
+      </w:r>
+      <w:r>
+        <w:rPr>
+          <w:lang w:val="en-US"/>
+        </w:rPr>
+        <w:t xml:space="preserve"> for train and test</w:t>
+      </w:r>
+    </w:p>
+    <w:p>
+      <w:pPr>
+        <w:rPr>
+          <w:lang w:val="en-US"/>
+        </w:rPr>
+      </w:pPr>
+      <w:r>
+        <w:rPr>
+          <w:lang w:val="en-US"/>
+        </w:rPr>
+        <w:t xml:space="preserve">Run </w:t>
+      </w:r>
+      <w:r>
+        <w:rPr>
+          <w:lang w:val="en-US"/>
+        </w:rPr>
+        <w:t>createRegionDensityFeatures</w:t>
+      </w:r>
+      <w:r>
+        <w:rPr>
+          <w:lang w:val="en-US"/>
+        </w:rPr>
+        <w:t xml:space="preserve"> for train and test</w:t>
+      </w:r>
+    </w:p>
+    <w:p>
+      <w:pPr>
+        <w:rPr>
+          <w:lang w:val="en-US"/>
+        </w:rPr>
+      </w:pPr>
+      <w:r>
+        <w:rPr>
+          <w:lang w:val="en-US"/>
+        </w:rPr>
+        <w:t xml:space="preserve">Run </w:t>
+      </w:r>
+      <w:r>
+        <w:rPr>
+          <w:lang w:val="en-US"/>
+        </w:rPr>
+        <w:t>createWeeklySummaryFeatures</w:t>
+      </w:r>
+      <w:r>
+        <w:rPr>
+          <w:lang w:val="en-US"/>
+        </w:rPr>
+        <w:t xml:space="preserve"> for train and test</w:t>
+      </w:r>
+    </w:p>
+    <w:p>
+      <w:pPr>
+        <w:rPr>
+          <w:lang w:val="en-US"/>
+        </w:rPr>
+      </w:pPr>
+      <w:r>
+        <w:rPr>
+          <w:lang w:val="en-US"/>
+        </w:rPr>
+        <w:t xml:space="preserve">Run </w:t>
+      </w:r>
+      <w:r>
+        <w:rPr>
+          <w:lang w:val="en-US"/>
+        </w:rPr>
+        <w:t>weeklyDensityExtraction</w:t>
+      </w:r>
+      <w:r>
+        <w:rPr>
+          <w:lang w:val="en-US"/>
+        </w:rPr>
+        <w:t xml:space="preserve"> for train and test</w:t>
+      </w:r>
+    </w:p>
+    <w:p>
+      <w:pPr>
+        <w:rPr>
+          <w:lang w:val="en-US"/>
+        </w:rPr>
+      </w:pPr>
+      <w:r>
+        <w:rPr>
+          <w:lang w:val="en-US"/>
+        </w:rPr>
+        <w:t xml:space="preserve">Run </w:t>
+      </w:r>
+      <w:r>
+        <w:rPr>
+          <w:lang w:val="en-US"/>
+        </w:rPr>
+        <w:t>weeklyDensityForecast</w:t>
+      </w:r>
+      <w:r>
+        <w:rPr>
+          <w:lang w:val="en-US"/>
+        </w:rPr>
+        <w:t xml:space="preserve"> for train and test</w:t>
+      </w:r>
+    </w:p>
+    <w:p>
+      <w:pPr>
+        <w:rPr>
+          <w:lang w:val="en-US"/>
+        </w:rPr>
+      </w:pPr>
+      <w:r>
+        <w:rPr>
+          <w:lang w:val="en-US"/>
+        </w:rPr>
+        <w:t xml:space="preserve">Create the train and test place summary features by running </w:t>
+      </w:r>
+      <w:r>
+        <w:rPr>
+          <w:lang w:val="en-US"/>
+        </w:rPr>
+        <w:t>createFeaturesSummary</w:t>
+      </w:r>
+    </w:p>
+    <w:p>
+      <w:pPr>
+        <w:rPr>
+          <w:lang w:val="en-US"/>
+        </w:rPr>
+      </w:pPr>
+      <w:r>
+        <w:rPr>
+          <w:lang w:val="en-US"/>
+        </w:rPr>
+        <w:t xml:space="preserve">Now you can combine the place summary features and the KNN summary features by running </w:t>
+      </w:r>
+      <w:r>
+        <w:rPr>
+          <w:lang w:val="en-US"/>
+        </w:rPr>
+        <w:t>combineNeighborSummaryFeatures</w:t>
+      </w:r>
+      <w:r>
+        <w:rPr>
+          <w:lang w:val="en-US"/>
+        </w:rPr>
+        <w:t xml:space="preserve"> for the considered train and validation batches</w:t>
+      </w:r>
+      <w:r>
+        <w:rPr>
+          <w:lang w:val="en-US"/>
+        </w:rPr>
+        <w:t xml:space="preserve">. </w:t>
+      </w:r>
+      <w:r>
+        <w:rPr>
+          <w:lang w:val="en-US"/>
+        </w:rPr>
+        <w:t xml:space="preserve">The second candidate selection model is built using train batches with all observations so </w:t>
+      </w:r>
+      <w:r>
+        <w:rPr>
+          <w:lang w:val="en-US"/>
+        </w:rPr>
+        <w:t>topM</w:t>
+      </w:r>
+      <w:r>
+        <w:rPr>
+          <w:lang w:val="en-US"/>
+        </w:rPr>
+        <w:t xml:space="preserve"> (nb considered candidates after feature generation) should be set &gt;= topN (nb first considered candidates – default of 100).</w:t>
+      </w:r>
+    </w:p>
+    <w:p>
+      <w:pPr>
+        <w:pStyle w:val="Heading2"/>
+        <w:rPr>
+          <w:lang w:val="en-US"/>
+        </w:rPr>
+      </w:pPr>
+      <w:r>
+        <w:rPr>
+          <w:lang w:val="en-US"/>
+        </w:rPr>
+        <w:t>Second candidate selection generation</w:t>
+      </w:r>
+    </w:p>
+    <w:p>
+      <w:pPr>
+        <w:rPr>
+          <w:lang w:val="en-US"/>
+        </w:rPr>
+      </w:pPr>
+      <w:r>
+        <w:rPr>
+          <w:lang w:val="en-US"/>
+        </w:rPr>
+        <w:t>Run xgboost under Simple xgboost blend of the first level learners for the desired batches</w:t>
+      </w:r>
+    </w:p>
+    <w:p>
+      <w:pPr>
+        <w:rPr>
+          <w:lang w:val="en-US"/>
+        </w:rPr>
+      </w:pPr>
+      <w:r>
+        <w:rPr>
+          <w:lang w:val="en-US"/>
+        </w:rPr>
+        <w:t>Validate the model performance using xgboostValidationAvgBlend</w:t>
+      </w:r>
+    </w:p>
+    <w:p>
+      <w:pPr>
+        <w:rPr>
+          <w:lang w:val="en-US"/>
+        </w:rPr>
+      </w:pPr>
+      <w:r>
+        <w:rPr>
+          <w:lang w:val="en-US"/>
+        </w:rPr>
+        <w:t xml:space="preserve">Copy the models to the </w:t>
+      </w:r>
+      <w:r>
+        <w:rPr>
+          <w:lang w:val="en-US"/>
+        </w:rPr>
+        <w:t>Top M models</w:t>
+      </w:r>
       <w:r>
         <w:rPr>
           <w:lang w:val="en-US"/>
         </w:rPr>
         <w:t xml:space="preserve"> </w:t>
       </w:r>
-      <w:proofErr w:type="spellStart"/>
-      <w:r>
-        <w:rPr>
-          <w:lang w:val="en-US"/>
-        </w:rPr>
-        <w:t>rcpp</w:t>
-      </w:r>
-      <w:proofErr w:type="spellEnd"/>
-      <w:r>
-        <w:rPr>
-          <w:lang w:val="en-US"/>
-        </w:rPr>
-        <w:t xml:space="preserve"> package from the fastOrder</w:t>
-      </w:r>
-      <w:r>
-        <w:rPr>
-          <w:lang w:val="en-US"/>
-        </w:rPr>
-        <w:t>.tar</w:t>
-      </w:r>
-      <w:r>
-        <w:rPr>
-          <w:lang w:val="en-US"/>
-        </w:rPr>
-        <w:t>.gz</w:t>
-      </w:r>
-      <w:r>
-        <w:rPr>
-          <w:lang w:val="en-US"/>
-        </w:rPr>
-        <w:t xml:space="preserve"> file under candidate selection</w:t>
-      </w:r>
-    </w:p>
-    <w:p>
-      <w:pPr>
-        <w:rPr>
-          <w:b/>
+      <w:r>
+        <w:rPr>
+          <w:lang w:val="en-US"/>
+        </w:rPr>
+        <w:t xml:space="preserve">folder </w:t>
+      </w:r>
+      <w:r>
+        <w:rPr>
+          <w:lang w:val="en-US"/>
+        </w:rPr>
+        <w:t>under the date folder of the considered iteration</w:t>
+      </w:r>
+    </w:p>
+    <w:p>
+      <w:pPr>
+        <w:pStyle w:val="Heading2"/>
+        <w:rPr>
+          <w:lang w:val="en-US"/>
+        </w:rPr>
+      </w:pPr>
+      <w:r>
+        <w:rPr>
+          <w:lang w:val="en-US"/>
+        </w:rPr>
+        <w:t>Feature generation for first level learners</w:t>
+      </w:r>
+    </w:p>
+    <w:p>
+      <w:pPr>
+        <w:rPr>
+          <w:lang w:val="en-US"/>
+        </w:rPr>
+      </w:pPr>
+      <w:r>
+        <w:rPr>
+          <w:lang w:val="en-US"/>
+        </w:rPr>
+        <w:t>Set top</w:t>
+      </w:r>
+      <w:r>
+        <w:rPr>
+          <w:lang w:val="en-US"/>
+        </w:rPr>
+        <w:t>M to the desired number of candidates after the second candidate selection (I used 20)</w:t>
+      </w:r>
+    </w:p>
+    <w:p>
+      <w:pPr>
+        <w:rPr>
           <w:lang w:val="en-US"/>
         </w:rPr>
       </w:pPr>
@@ -596,46 +926,272 @@
         </w:rPr>
         <w:t xml:space="preserve">Run </w:t>
       </w:r>
-      <w:proofErr w:type="spellStart"/>
-      <w:r>
-        <w:rPr>
-          <w:lang w:val="en-US"/>
-        </w:rPr>
-        <w:t>candidateSel</w:t>
-      </w:r>
-      <w:proofErr w:type="spellEnd"/>
-      <w:r>
-        <w:rPr>
-          <w:lang w:val="en-US"/>
-        </w:rPr>
-        <w:t xml:space="preserve"> Tier I NN </w:t>
-      </w:r>
-      <w:proofErr w:type="spellStart"/>
-      <w:r>
-        <w:rPr>
-          <w:lang w:val="en-US"/>
-        </w:rPr>
-        <w:t>topCalc</w:t>
-      </w:r>
-      <w:proofErr w:type="spellEnd"/>
-      <w:r>
-        <w:rPr>
-          <w:lang w:val="en-US"/>
-        </w:rPr>
-        <w:t xml:space="preserve"> in the candidate selection folder for the desired batch type and id range with the desired distance constant(s) – </w:t>
-      </w:r>
-      <w:r>
-        <w:rPr>
-          <w:b/>
-          <w:lang w:val="en-US"/>
-        </w:rPr>
-        <w:t>SLOW!</w:t>
-      </w:r>
-    </w:p>
-    <w:p>
-      <w:pPr>
-        <w:rPr>
-          <w:b/>
+      <w:r>
+        <w:rPr>
+          <w:lang w:val="en-US"/>
+        </w:rPr>
+        <w:t>combineNeighborSummaryFeatures</w:t>
+      </w:r>
+      <w:r>
+        <w:rPr>
+          <w:lang w:val="en-US"/>
+        </w:rPr>
+        <w:t xml:space="preserve"> for the considered train, validation and test batches. It is </w:t>
+      </w:r>
+      <w:r>
+        <w:rPr>
+          <w:lang w:val="en-US"/>
+        </w:rPr>
+        <w:t xml:space="preserve">strongly </w:t>
+      </w:r>
+      <w:r>
+        <w:rPr>
+          <w:lang w:val="en-US"/>
+        </w:rPr>
+        <w:t>advised to use different train and validation batches compared to the second candidate selection.</w:t>
+      </w:r>
+    </w:p>
+    <w:p>
+      <w:pPr>
+        <w:pStyle w:val="Heading2"/>
+        <w:rPr>
+          <w:lang w:val="en-US"/>
+        </w:rPr>
+      </w:pPr>
+      <w:r>
+        <w:rPr>
+          <w:lang w:val="en-US"/>
+        </w:rPr>
+        <w:t>Learning of first level learners</w:t>
+      </w:r>
+    </w:p>
+    <w:p>
+      <w:pPr>
+        <w:rPr>
+          <w:lang w:val="en-US"/>
+        </w:rPr>
+      </w:pPr>
+      <w:r>
+        <w:rPr>
+          <w:lang w:val="en-US"/>
+        </w:rPr>
+        <w:t>Run featureRanking under Simple xgboost blend of the first level learners to genera</w:t>
+      </w:r>
+      <w:r>
+        <w:rPr>
+          <w:lang w:val="en-US"/>
+        </w:rPr>
+        <w:t xml:space="preserve">te the feature importance order. Next, paste the ordered features to the top2XX predictors in the </w:t>
+      </w:r>
+      <w:r>
+        <w:rPr>
+          <w:lang w:val="en-US"/>
+        </w:rPr>
+        <w:t>manualFeatureImportanceRank</w:t>
+      </w:r>
+      <w:r>
+        <w:rPr>
+          <w:lang w:val="en-US"/>
+        </w:rPr>
+        <w:t xml:space="preserve"> script. Adjust XX based on the obtained top predictors count</w:t>
+      </w:r>
+    </w:p>
+    <w:p>
+      <w:pPr>
+        <w:rPr>
+          <w:lang w:val="en-US"/>
+        </w:rPr>
+      </w:pPr>
+      <w:r>
+        <w:rPr>
+          <w:lang w:val="en-US"/>
+        </w:rPr>
+        <w:t xml:space="preserve">Run the </w:t>
+      </w:r>
+      <w:r>
+        <w:rPr>
+          <w:lang w:val="en-US"/>
+        </w:rPr>
+        <w:t>manualFeatureImportanceRank</w:t>
+      </w:r>
+      <w:r>
+        <w:rPr>
+          <w:lang w:val="en-US"/>
+        </w:rPr>
+        <w:t xml:space="preserve"> script from the first level </w:t>
+      </w:r>
+      <w:r>
+        <w:rPr>
+          <w:lang w:val="en-US"/>
+        </w:rPr>
+        <w:t>learners’</w:t>
+      </w:r>
+      <w:r>
+        <w:rPr>
+          <w:lang w:val="en-US"/>
+        </w:rPr>
+        <w:t xml:space="preserve"> folder to order the features </w:t>
+      </w:r>
+      <w:r>
+        <w:rPr>
+          <w:lang w:val="en-US"/>
+        </w:rPr>
+        <w:t xml:space="preserve">after manual </w:t>
+      </w:r>
+      <w:r>
+        <w:rPr>
+          <w:lang w:val="en-US"/>
+        </w:rPr>
+        <w:t>corrections.</w:t>
+      </w:r>
+    </w:p>
+    <w:p>
+      <w:pPr>
+        <w:rPr>
+          <w:lang w:val="en-US"/>
+        </w:rPr>
+      </w:pPr>
+      <w:r>
+        <w:rPr>
+          <w:lang w:val="en-US"/>
+        </w:rPr>
+        <w:t>mainLearnerLogic</w:t>
+      </w:r>
+      <w:r>
+        <w:rPr>
+          <w:lang w:val="en-US"/>
+        </w:rPr>
+        <w:t xml:space="preserve"> is used next to generate the base models. Hyperparameters can be set easily</w:t>
+      </w:r>
+      <w:r>
+        <w:rPr>
+          <w:lang w:val="en-US"/>
+        </w:rPr>
+        <w:t xml:space="preserve"> for different train batches. The comment code should guide you in the right direction</w:t>
+      </w:r>
+      <w:r>
+        <w:rPr>
+          <w:lang w:val="en-US"/>
+        </w:rPr>
+        <w:t>. I used fixed values for all hyperparameters except the eta constant, the number of features and the number of considered candidates of the base learners. Setting the number of considered candidates to a value greater than the number of available candidates for that train batch will not have any effect.</w:t>
+      </w:r>
+    </w:p>
+    <w:p>
+      <w:pPr>
+        <w:rPr>
+          <w:lang w:val="en-US"/>
+        </w:rPr>
+      </w:pPr>
+      <w:r>
+        <w:rPr>
+          <w:lang w:val="en-US"/>
+        </w:rPr>
+        <w:t>Individual learners can be validated using the validate functions of the considered model type (I only used xgboost but the ensembler can be easily extended).</w:t>
+      </w:r>
+    </w:p>
+    <w:p>
+      <w:pPr>
+        <w:rPr>
+          <w:lang w:val="en-US"/>
+        </w:rPr>
+      </w:pPr>
+      <w:r>
+        <w:rPr>
+          <w:lang w:val="en-US"/>
+        </w:rPr>
+        <w:t>Copy the preferred models for blending to the “Selected models for blending” folders for each considered base learner.</w:t>
+      </w:r>
+    </w:p>
+    <w:p>
+      <w:pPr>
+        <w:rPr>
+          <w:lang w:val="en-US"/>
+        </w:rPr>
+      </w:pPr>
+      <w:r>
+        <w:rPr>
+          <w:lang w:val="en-US"/>
+        </w:rPr>
+        <w:t xml:space="preserve">Fit the predictions of the base learners to train, validation and test batches using combineModelPreds under First level learners. </w:t>
+      </w:r>
+    </w:p>
+    <w:p>
+      <w:pPr>
+        <w:pStyle w:val="Heading2"/>
+        <w:rPr>
+          <w:lang w:val="en-US"/>
+        </w:rPr>
+      </w:pPr>
+      <w:r>
+        <w:rPr>
+          <w:lang w:val="en-US"/>
+        </w:rPr>
+        <w:lastRenderedPageBreak/>
+        <w:t>Learning of second level learners</w:t>
+      </w:r>
+    </w:p>
+    <w:p>
+      <w:pPr>
+        <w:rPr>
+          <w:lang w:val="en-US"/>
+        </w:rPr>
+      </w:pPr>
+      <w:r>
+        <w:rPr>
+          <w:lang w:val="en-US"/>
+        </w:rPr>
+        <w:t>Run xgboost for the considered second level train batches under Second level learners</w:t>
+      </w:r>
+    </w:p>
+    <w:p>
+      <w:pPr>
+        <w:rPr>
+          <w:lang w:val="en-US"/>
+        </w:rPr>
+      </w:pPr>
+      <w:r>
+        <w:rPr>
+          <w:lang w:val="en-US"/>
+        </w:rPr>
+        <w:t xml:space="preserve">Validate the models using </w:t>
+      </w:r>
+      <w:r>
+        <w:rPr>
+          <w:lang w:val="en-US"/>
+        </w:rPr>
+        <w:t>xgboostValidationAvgBlend</w:t>
+      </w:r>
+    </w:p>
+    <w:p>
+      <w:pPr>
+        <w:rPr>
+          <w:lang w:val="en-US"/>
+        </w:rPr>
+      </w:pPr>
+      <w:r>
+        <w:rPr>
+          <w:lang w:val="en-US"/>
+        </w:rPr>
+        <w:t>Copy the selected second level models to the test prediction folder</w:t>
+      </w:r>
+    </w:p>
+    <w:p>
+      <w:pPr>
+        <w:pStyle w:val="Heading2"/>
+        <w:rPr>
+          <w:lang w:val="en-US"/>
+        </w:rPr>
+      </w:pPr>
+      <w:r>
+        <w:rPr>
+          <w:lang w:val="en-US"/>
+        </w:rPr>
+        <w:t>Submission generation</w:t>
+      </w:r>
+    </w:p>
+    <w:p>
+      <w:pPr>
+        <w:rPr>
           <w:lang w:val="en-US"/>
         </w:rPr>
       </w:pPr>
@@ -645,836 +1201,12 @@
         </w:rPr>
         <w:t xml:space="preserve">Run </w:t>
       </w:r>
-      <w:proofErr w:type="spellStart"/>
-      <w:r>
-        <w:rPr>
-          <w:lang w:val="en-US"/>
-        </w:rPr>
-        <w:t>midKnnWrapper</w:t>
-      </w:r>
-      <w:proofErr w:type="spellEnd"/>
-      <w:r>
-        <w:rPr>
-          <w:lang w:val="en-US"/>
-        </w:rPr>
-        <w:t xml:space="preserve"> in the candidate selection folder for the desired batch type and id range with the desired distance constant(s) – </w:t>
-      </w:r>
-      <w:r>
-        <w:rPr>
-          <w:b/>
-          <w:lang w:val="en-US"/>
-        </w:rPr>
-        <w:t>BOTTLENECK</w:t>
-      </w:r>
-      <w:r>
-        <w:rPr>
-          <w:b/>
-          <w:lang w:val="en-US"/>
-        </w:rPr>
-        <w:t>!</w:t>
-      </w:r>
-    </w:p>
-    <w:p>
-      <w:pPr>
-        <w:pStyle w:val="Heading2"/>
-        <w:rPr>
-          <w:lang w:val="en-US"/>
-        </w:rPr>
-      </w:pPr>
-      <w:r>
-        <w:rPr>
-          <w:lang w:val="en-US"/>
-        </w:rPr>
-        <w:t>Other feature generation</w:t>
-      </w:r>
-    </w:p>
-    <w:p>
-      <w:pPr>
-        <w:rPr>
-          <w:lang w:val="en-US"/>
-        </w:rPr>
-      </w:pPr>
-      <w:r>
-        <w:rPr>
-          <w:lang w:val="en-US"/>
-        </w:rPr>
-        <w:t xml:space="preserve">Run </w:t>
-      </w:r>
-      <w:proofErr w:type="spellStart"/>
-      <w:r>
-        <w:rPr>
-          <w:lang w:val="en-US"/>
-        </w:rPr>
-        <w:t>createAccuracySummaryFeatures</w:t>
-      </w:r>
-      <w:proofErr w:type="spellEnd"/>
-      <w:r>
-        <w:rPr>
-          <w:lang w:val="en-US"/>
-        </w:rPr>
-        <w:t xml:space="preserve"> for train and test</w:t>
-      </w:r>
-    </w:p>
-    <w:p>
-      <w:pPr>
-        <w:rPr>
-          <w:lang w:val="en-US"/>
-        </w:rPr>
-      </w:pPr>
-      <w:r>
-        <w:rPr>
-          <w:lang w:val="en-US"/>
-        </w:rPr>
-        <w:lastRenderedPageBreak/>
-        <w:t xml:space="preserve">Run </w:t>
-      </w:r>
-      <w:proofErr w:type="spellStart"/>
-      <w:r>
-        <w:rPr>
-          <w:lang w:val="en-US"/>
-        </w:rPr>
-        <w:t>createRegionDensityFeatures</w:t>
-      </w:r>
-      <w:proofErr w:type="spellEnd"/>
-      <w:r>
-        <w:rPr>
-          <w:lang w:val="en-US"/>
-        </w:rPr>
-        <w:t xml:space="preserve"> for train and test</w:t>
-      </w:r>
-    </w:p>
-    <w:p>
-      <w:pPr>
-        <w:rPr>
-          <w:lang w:val="en-US"/>
-        </w:rPr>
-      </w:pPr>
-      <w:r>
-        <w:rPr>
-          <w:lang w:val="en-US"/>
-        </w:rPr>
-        <w:t xml:space="preserve">Run </w:t>
-      </w:r>
-      <w:proofErr w:type="spellStart"/>
-      <w:r>
-        <w:rPr>
-          <w:lang w:val="en-US"/>
-        </w:rPr>
-        <w:t>createWeeklySummaryFeatures</w:t>
-      </w:r>
-      <w:proofErr w:type="spellEnd"/>
-      <w:r>
-        <w:rPr>
-          <w:lang w:val="en-US"/>
-        </w:rPr>
-        <w:t xml:space="preserve"> for train and test</w:t>
-      </w:r>
-    </w:p>
-    <w:p>
-      <w:pPr>
-        <w:rPr>
-          <w:lang w:val="en-US"/>
-        </w:rPr>
-      </w:pPr>
-      <w:r>
-        <w:rPr>
-          <w:lang w:val="en-US"/>
-        </w:rPr>
-        <w:t xml:space="preserve">Run </w:t>
-      </w:r>
-      <w:proofErr w:type="spellStart"/>
-      <w:r>
-        <w:rPr>
-          <w:lang w:val="en-US"/>
-        </w:rPr>
-        <w:t>weeklyDensityExtraction</w:t>
-      </w:r>
-      <w:proofErr w:type="spellEnd"/>
-      <w:r>
-        <w:rPr>
-          <w:lang w:val="en-US"/>
-        </w:rPr>
-        <w:t xml:space="preserve"> for train and test</w:t>
-      </w:r>
-    </w:p>
-    <w:p>
-      <w:pPr>
-        <w:rPr>
-          <w:lang w:val="en-US"/>
-        </w:rPr>
-      </w:pPr>
-      <w:r>
-        <w:rPr>
-          <w:lang w:val="en-US"/>
-        </w:rPr>
-        <w:t xml:space="preserve">Run </w:t>
-      </w:r>
-      <w:proofErr w:type="spellStart"/>
-      <w:r>
-        <w:rPr>
-          <w:lang w:val="en-US"/>
-        </w:rPr>
-        <w:t>weeklyDensityForecast</w:t>
-      </w:r>
-      <w:proofErr w:type="spellEnd"/>
-      <w:r>
-        <w:rPr>
-          <w:lang w:val="en-US"/>
-        </w:rPr>
-        <w:t xml:space="preserve"> for train and test</w:t>
-      </w:r>
-    </w:p>
-    <w:p>
-      <w:pPr>
-        <w:rPr>
-          <w:lang w:val="en-US"/>
-        </w:rPr>
-      </w:pPr>
-      <w:r>
-        <w:rPr>
-          <w:lang w:val="en-US"/>
-        </w:rPr>
-        <w:t xml:space="preserve">Create the train and test place summary features by running </w:t>
-      </w:r>
-      <w:proofErr w:type="spellStart"/>
-      <w:r>
-        <w:rPr>
-          <w:lang w:val="en-US"/>
-        </w:rPr>
-        <w:t>createFeaturesSummary</w:t>
-      </w:r>
-      <w:proofErr w:type="spellEnd"/>
-    </w:p>
-    <w:p>
-      <w:pPr>
-        <w:rPr>
-          <w:lang w:val="en-US"/>
-        </w:rPr>
-      </w:pPr>
-      <w:r>
-        <w:rPr>
-          <w:lang w:val="en-US"/>
-        </w:rPr>
-        <w:t xml:space="preserve">Now you can combine the place summary features and the KNN summary features by running </w:t>
-      </w:r>
-      <w:proofErr w:type="spellStart"/>
-      <w:r>
-        <w:rPr>
-          <w:lang w:val="en-US"/>
-        </w:rPr>
-        <w:t>combineNeighborSummaryFeatures</w:t>
-      </w:r>
-      <w:proofErr w:type="spellEnd"/>
-      <w:r>
-        <w:rPr>
-          <w:lang w:val="en-US"/>
-        </w:rPr>
-        <w:t xml:space="preserve"> for the considered train and validation batches</w:t>
-      </w:r>
-      <w:r>
-        <w:rPr>
-          <w:lang w:val="en-US"/>
-        </w:rPr>
-        <w:t xml:space="preserve">. </w:t>
-      </w:r>
-      <w:r>
-        <w:rPr>
-          <w:lang w:val="en-US"/>
-        </w:rPr>
-        <w:t xml:space="preserve">The second candidate selection model is built using train batches with all observations so </w:t>
-      </w:r>
-      <w:proofErr w:type="spellStart"/>
-      <w:r>
-        <w:rPr>
-          <w:lang w:val="en-US"/>
-        </w:rPr>
-        <w:t>topM</w:t>
-      </w:r>
-      <w:proofErr w:type="spellEnd"/>
-      <w:r>
-        <w:rPr>
-          <w:lang w:val="en-US"/>
-        </w:rPr>
-        <w:t xml:space="preserve"> (</w:t>
-      </w:r>
-      <w:proofErr w:type="spellStart"/>
-      <w:r>
-        <w:rPr>
-          <w:lang w:val="en-US"/>
-        </w:rPr>
-        <w:t>nb</w:t>
-      </w:r>
-      <w:proofErr w:type="spellEnd"/>
-      <w:r>
-        <w:rPr>
-          <w:lang w:val="en-US"/>
-        </w:rPr>
-        <w:t xml:space="preserve"> considered candidates after feature generation) should be set &gt;= </w:t>
-      </w:r>
-      <w:proofErr w:type="spellStart"/>
-      <w:r>
-        <w:rPr>
-          <w:lang w:val="en-US"/>
-        </w:rPr>
-        <w:t>topN</w:t>
-      </w:r>
-      <w:proofErr w:type="spellEnd"/>
-      <w:r>
-        <w:rPr>
-          <w:lang w:val="en-US"/>
-        </w:rPr>
-        <w:t xml:space="preserve"> (</w:t>
-      </w:r>
-      <w:proofErr w:type="spellStart"/>
-      <w:r>
-        <w:rPr>
-          <w:lang w:val="en-US"/>
-        </w:rPr>
-        <w:t>nb</w:t>
-      </w:r>
-      <w:proofErr w:type="spellEnd"/>
-      <w:r>
-        <w:rPr>
-          <w:lang w:val="en-US"/>
-        </w:rPr>
-        <w:t xml:space="preserve"> first considered candidates – default of 100).</w:t>
-      </w:r>
-    </w:p>
-    <w:p>
-      <w:pPr>
-        <w:pStyle w:val="Heading2"/>
-        <w:rPr>
-          <w:lang w:val="en-US"/>
-        </w:rPr>
-      </w:pPr>
-      <w:r>
-        <w:rPr>
-          <w:lang w:val="en-US"/>
-        </w:rPr>
-        <w:t>Second candidate selection generation</w:t>
-      </w:r>
-    </w:p>
-    <w:p>
-      <w:pPr>
-        <w:rPr>
-          <w:lang w:val="en-US"/>
-        </w:rPr>
-      </w:pPr>
-      <w:r>
-        <w:rPr>
-          <w:lang w:val="en-US"/>
-        </w:rPr>
-        <w:t xml:space="preserve">Run </w:t>
-      </w:r>
-      <w:proofErr w:type="spellStart"/>
-      <w:r>
-        <w:rPr>
-          <w:lang w:val="en-US"/>
-        </w:rPr>
-        <w:t>xgboost</w:t>
-      </w:r>
-      <w:proofErr w:type="spellEnd"/>
-      <w:r>
-        <w:rPr>
-          <w:lang w:val="en-US"/>
-        </w:rPr>
-        <w:t xml:space="preserve"> under Simple </w:t>
-      </w:r>
-      <w:proofErr w:type="spellStart"/>
-      <w:r>
-        <w:rPr>
-          <w:lang w:val="en-US"/>
-        </w:rPr>
-        <w:t>xgboost</w:t>
-      </w:r>
-      <w:proofErr w:type="spellEnd"/>
-      <w:r>
-        <w:rPr>
-          <w:lang w:val="en-US"/>
-        </w:rPr>
-        <w:t xml:space="preserve"> blend of the first level learners for the desired batches</w:t>
-      </w:r>
-    </w:p>
-    <w:p>
-      <w:pPr>
-        <w:rPr>
-          <w:lang w:val="en-US"/>
-        </w:rPr>
-      </w:pPr>
-      <w:r>
-        <w:rPr>
-          <w:lang w:val="en-US"/>
-        </w:rPr>
-        <w:t xml:space="preserve">Validate the model performance using </w:t>
-      </w:r>
-      <w:proofErr w:type="spellStart"/>
-      <w:r>
-        <w:rPr>
-          <w:lang w:val="en-US"/>
-        </w:rPr>
-        <w:t>xgboostValidationAvgBlend</w:t>
-      </w:r>
-      <w:proofErr w:type="spellEnd"/>
-    </w:p>
-    <w:p>
-      <w:pPr>
-        <w:rPr>
-          <w:lang w:val="en-US"/>
-        </w:rPr>
-      </w:pPr>
-      <w:r>
-        <w:rPr>
-          <w:lang w:val="en-US"/>
-        </w:rPr>
-        <w:t xml:space="preserve">Copy the models to the </w:t>
-      </w:r>
-      <w:r>
-        <w:rPr>
-          <w:lang w:val="en-US"/>
-        </w:rPr>
-        <w:t>Top M models</w:t>
-      </w:r>
-      <w:r>
-        <w:rPr>
-          <w:lang w:val="en-US"/>
-        </w:rPr>
-        <w:t xml:space="preserve"> under the date folder of the considered iteration</w:t>
-      </w:r>
-    </w:p>
-    <w:p>
-      <w:pPr>
-        <w:pStyle w:val="Heading2"/>
-        <w:rPr>
-          <w:lang w:val="en-US"/>
-        </w:rPr>
-      </w:pPr>
-      <w:r>
-        <w:rPr>
-          <w:lang w:val="en-US"/>
-        </w:rPr>
-        <w:t>Feature generation for first level learners</w:t>
-      </w:r>
-    </w:p>
-    <w:p>
-      <w:pPr>
-        <w:rPr>
-          <w:lang w:val="en-US"/>
-        </w:rPr>
-      </w:pPr>
-      <w:r>
-        <w:rPr>
-          <w:lang w:val="en-US"/>
-        </w:rPr>
-        <w:t xml:space="preserve">Set </w:t>
-      </w:r>
-      <w:proofErr w:type="spellStart"/>
-      <w:r>
-        <w:rPr>
-          <w:lang w:val="en-US"/>
-        </w:rPr>
-        <w:t>top</w:t>
-      </w:r>
-      <w:r>
-        <w:rPr>
-          <w:lang w:val="en-US"/>
-        </w:rPr>
-        <w:t>M</w:t>
-      </w:r>
-      <w:proofErr w:type="spellEnd"/>
-      <w:r>
-        <w:rPr>
-          <w:lang w:val="en-US"/>
-        </w:rPr>
-        <w:t xml:space="preserve"> to the desired number of candidates after the second candidate selection (I used 20)</w:t>
-      </w:r>
-    </w:p>
-    <w:p>
-      <w:pPr>
-        <w:rPr>
-          <w:lang w:val="en-US"/>
-        </w:rPr>
-      </w:pPr>
-      <w:r>
-        <w:rPr>
-          <w:lang w:val="en-US"/>
-        </w:rPr>
-        <w:t xml:space="preserve">Run </w:t>
-      </w:r>
-      <w:proofErr w:type="spellStart"/>
-      <w:r>
-        <w:rPr>
-          <w:lang w:val="en-US"/>
-        </w:rPr>
-        <w:t>combineNeighborSummaryFeatures</w:t>
-      </w:r>
-      <w:proofErr w:type="spellEnd"/>
-      <w:r>
-        <w:rPr>
-          <w:lang w:val="en-US"/>
-        </w:rPr>
-        <w:t xml:space="preserve"> for the considered train, validation and test batches. It is advised to use different train and validation batches compared to the second candidate selection.</w:t>
-      </w:r>
-    </w:p>
-    <w:p>
-      <w:pPr>
-        <w:pStyle w:val="Heading2"/>
-        <w:rPr>
-          <w:lang w:val="en-US"/>
-        </w:rPr>
-      </w:pPr>
-      <w:r>
-        <w:rPr>
-          <w:lang w:val="en-US"/>
-        </w:rPr>
-        <w:t>Learning of first level learners</w:t>
-      </w:r>
-    </w:p>
-    <w:p>
-      <w:pPr>
-        <w:rPr>
-          <w:lang w:val="en-US"/>
-        </w:rPr>
-      </w:pPr>
-      <w:r>
-        <w:rPr>
-          <w:lang w:val="en-US"/>
-        </w:rPr>
-        <w:t xml:space="preserve">Run </w:t>
-      </w:r>
-      <w:proofErr w:type="spellStart"/>
-      <w:r>
-        <w:rPr>
-          <w:lang w:val="en-US"/>
-        </w:rPr>
-        <w:t>featureRanking</w:t>
-      </w:r>
-      <w:proofErr w:type="spellEnd"/>
-      <w:r>
-        <w:rPr>
-          <w:lang w:val="en-US"/>
-        </w:rPr>
-        <w:t xml:space="preserve"> under Simple </w:t>
-      </w:r>
-      <w:proofErr w:type="spellStart"/>
-      <w:r>
-        <w:rPr>
-          <w:lang w:val="en-US"/>
-        </w:rPr>
-        <w:t>xgboost</w:t>
-      </w:r>
-      <w:proofErr w:type="spellEnd"/>
-      <w:r>
-        <w:rPr>
-          <w:lang w:val="en-US"/>
-        </w:rPr>
-        <w:t xml:space="preserve"> blend of the first level learners to genera</w:t>
-      </w:r>
-      <w:r>
-        <w:rPr>
-          <w:lang w:val="en-US"/>
-        </w:rPr>
-        <w:t xml:space="preserve">te the feature importance order. Next, paste the ordered features to the top2XX predictors in the </w:t>
-      </w:r>
-      <w:proofErr w:type="spellStart"/>
-      <w:r>
-        <w:rPr>
-          <w:lang w:val="en-US"/>
-        </w:rPr>
-        <w:t>manualFeatureImportanceRank</w:t>
-      </w:r>
-      <w:proofErr w:type="spellEnd"/>
-      <w:r>
-        <w:rPr>
-          <w:lang w:val="en-US"/>
-        </w:rPr>
-        <w:t xml:space="preserve"> script. Adjust XX based on the obtained top predictors count</w:t>
-      </w:r>
-    </w:p>
-    <w:p>
-      <w:pPr>
-        <w:rPr>
-          <w:lang w:val="en-US"/>
-        </w:rPr>
-      </w:pPr>
-      <w:r>
-        <w:rPr>
-          <w:lang w:val="en-US"/>
-        </w:rPr>
-        <w:t xml:space="preserve">Run the </w:t>
-      </w:r>
-      <w:proofErr w:type="spellStart"/>
-      <w:r>
-        <w:rPr>
-          <w:lang w:val="en-US"/>
-        </w:rPr>
-        <w:t>manualFeatureImportanceRank</w:t>
-      </w:r>
-      <w:proofErr w:type="spellEnd"/>
-      <w:r>
-        <w:rPr>
-          <w:lang w:val="en-US"/>
-        </w:rPr>
-        <w:t xml:space="preserve"> script from the first level learners folder to order the features </w:t>
-      </w:r>
-      <w:r>
-        <w:rPr>
-          <w:lang w:val="en-US"/>
-        </w:rPr>
-        <w:t xml:space="preserve">after manual </w:t>
-      </w:r>
-      <w:proofErr w:type="gramStart"/>
-      <w:r>
-        <w:rPr>
-          <w:lang w:val="en-US"/>
-        </w:rPr>
-        <w:t>corrections</w:t>
-      </w:r>
-      <w:r>
-        <w:rPr>
-          <w:lang w:val="en-US"/>
-        </w:rPr>
-        <w:t xml:space="preserve"> </w:t>
-      </w:r>
-      <w:r>
-        <w:rPr>
-          <w:lang w:val="en-US"/>
-        </w:rPr>
-        <w:t>.</w:t>
-      </w:r>
-      <w:proofErr w:type="gramEnd"/>
-    </w:p>
-    <w:p>
-      <w:pPr>
-        <w:rPr>
-          <w:lang w:val="en-US"/>
-        </w:rPr>
-      </w:pPr>
-      <w:proofErr w:type="spellStart"/>
-      <w:r>
-        <w:rPr>
-          <w:lang w:val="en-US"/>
-        </w:rPr>
-        <w:t>mainLearnerLogic</w:t>
-      </w:r>
-      <w:proofErr w:type="spellEnd"/>
-      <w:r>
-        <w:rPr>
-          <w:lang w:val="en-US"/>
-        </w:rPr>
-        <w:t xml:space="preserve"> is used next to generate the base models. Hyperparameters can be set easily</w:t>
-      </w:r>
-      <w:r>
-        <w:rPr>
-          <w:lang w:val="en-US"/>
-        </w:rPr>
-        <w:t xml:space="preserve"> for different train batches. The comment code should guide you in the right direction</w:t>
-      </w:r>
-      <w:r>
-        <w:rPr>
-          <w:lang w:val="en-US"/>
-        </w:rPr>
-        <w:t>. I used fixed values for all hyperparameters except the eta constant, the number of features and the number of considered candidates of the base learners. Setting the number of considered candidates to a value greater than the number of available candidates for that train batch will not have any effect.</w:t>
-      </w:r>
-    </w:p>
-    <w:p>
-      <w:pPr>
-        <w:rPr>
-          <w:lang w:val="en-US"/>
-        </w:rPr>
-      </w:pPr>
-      <w:r>
-        <w:rPr>
-          <w:lang w:val="en-US"/>
-        </w:rPr>
-        <w:t xml:space="preserve">Individual learners can be validated using the validate functions of the considered model type (I only used </w:t>
-      </w:r>
-      <w:proofErr w:type="spellStart"/>
-      <w:r>
-        <w:rPr>
-          <w:lang w:val="en-US"/>
-        </w:rPr>
-        <w:t>xgboost</w:t>
-      </w:r>
-      <w:proofErr w:type="spellEnd"/>
-      <w:r>
-        <w:rPr>
-          <w:lang w:val="en-US"/>
-        </w:rPr>
-        <w:t xml:space="preserve"> but the </w:t>
-      </w:r>
-      <w:proofErr w:type="spellStart"/>
-      <w:r>
-        <w:rPr>
-          <w:lang w:val="en-US"/>
-        </w:rPr>
-        <w:t>ensembler</w:t>
-      </w:r>
-      <w:proofErr w:type="spellEnd"/>
-      <w:r>
-        <w:rPr>
-          <w:lang w:val="en-US"/>
-        </w:rPr>
-        <w:t xml:space="preserve"> can be easily extended).</w:t>
-      </w:r>
-    </w:p>
-    <w:p>
-      <w:pPr>
-        <w:rPr>
-          <w:lang w:val="en-US"/>
-        </w:rPr>
-      </w:pPr>
-      <w:r>
-        <w:rPr>
-          <w:lang w:val="en-US"/>
-        </w:rPr>
-        <w:t>Copy the preferred models for blending to the “Selected models for blending” folders for each considered base learner.</w:t>
-      </w:r>
-    </w:p>
-    <w:p>
-      <w:pPr>
-        <w:rPr>
-          <w:lang w:val="en-US"/>
-        </w:rPr>
-      </w:pPr>
-      <w:r>
-        <w:rPr>
-          <w:lang w:val="en-US"/>
-        </w:rPr>
-        <w:t xml:space="preserve">Fit the predictions of the base learners to train, validation and test batches using </w:t>
-      </w:r>
-      <w:proofErr w:type="spellStart"/>
-      <w:r>
-        <w:rPr>
-          <w:lang w:val="en-US"/>
-        </w:rPr>
-        <w:t>combineModelPreds</w:t>
-      </w:r>
-      <w:proofErr w:type="spellEnd"/>
-      <w:r>
-        <w:rPr>
-          <w:lang w:val="en-US"/>
-        </w:rPr>
-        <w:t xml:space="preserve"> under First level learners. </w:t>
-      </w:r>
-    </w:p>
-    <w:p>
-      <w:pPr>
-        <w:pStyle w:val="Heading2"/>
-        <w:rPr>
-          <w:lang w:val="en-US"/>
-        </w:rPr>
-      </w:pPr>
-      <w:r>
-        <w:rPr>
-          <w:lang w:val="en-US"/>
-        </w:rPr>
-        <w:t>Learning of second level learners</w:t>
-      </w:r>
-    </w:p>
-    <w:p>
-      <w:pPr>
-        <w:rPr>
-          <w:lang w:val="en-US"/>
-        </w:rPr>
-      </w:pPr>
-      <w:r>
-        <w:rPr>
-          <w:lang w:val="en-US"/>
-        </w:rPr>
-        <w:t xml:space="preserve">Run </w:t>
-      </w:r>
-      <w:proofErr w:type="spellStart"/>
-      <w:r>
-        <w:rPr>
-          <w:lang w:val="en-US"/>
-        </w:rPr>
-        <w:t>xgboost</w:t>
-      </w:r>
-      <w:proofErr w:type="spellEnd"/>
-      <w:r>
-        <w:rPr>
-          <w:lang w:val="en-US"/>
-        </w:rPr>
-        <w:t xml:space="preserve"> for the considered second level train batches under S</w:t>
-      </w:r>
-      <w:bookmarkStart w:id="0" w:name="_GoBack"/>
-      <w:bookmarkEnd w:id="0"/>
-      <w:r>
-        <w:rPr>
-          <w:lang w:val="en-US"/>
-        </w:rPr>
-        <w:t>econd level learners</w:t>
-      </w:r>
-    </w:p>
-    <w:p>
-      <w:pPr>
-        <w:rPr>
-          <w:lang w:val="en-US"/>
-        </w:rPr>
-      </w:pPr>
-      <w:r>
-        <w:rPr>
-          <w:lang w:val="en-US"/>
-        </w:rPr>
-        <w:lastRenderedPageBreak/>
-        <w:t xml:space="preserve">Validate the models using </w:t>
-      </w:r>
-      <w:proofErr w:type="spellStart"/>
-      <w:r>
-        <w:rPr>
-          <w:lang w:val="en-US"/>
-        </w:rPr>
-        <w:t>xgboostValidationAvgBlend</w:t>
-      </w:r>
-      <w:proofErr w:type="spellEnd"/>
-    </w:p>
-    <w:p>
-      <w:pPr>
-        <w:rPr>
-          <w:lang w:val="en-US"/>
-        </w:rPr>
-      </w:pPr>
-      <w:r>
-        <w:rPr>
-          <w:lang w:val="en-US"/>
-        </w:rPr>
-        <w:t>Copy the selected second level models to the test prediction folder</w:t>
-      </w:r>
-    </w:p>
-    <w:p>
-      <w:pPr>
-        <w:pStyle w:val="Heading2"/>
-        <w:rPr>
-          <w:lang w:val="en-US"/>
-        </w:rPr>
-      </w:pPr>
-      <w:r>
-        <w:rPr>
-          <w:lang w:val="en-US"/>
-        </w:rPr>
-        <w:t>Submission generation</w:t>
-      </w:r>
-    </w:p>
-    <w:p>
-      <w:pPr>
-        <w:rPr>
-          <w:lang w:val="en-US"/>
-        </w:rPr>
-      </w:pPr>
-      <w:r>
-        <w:rPr>
-          <w:lang w:val="en-US"/>
-        </w:rPr>
-        <w:t xml:space="preserve">Run </w:t>
-      </w:r>
-      <w:proofErr w:type="spellStart"/>
       <w:r>
         <w:rPr>
           <w:lang w:val="en-US"/>
         </w:rPr>
         <w:t>xgboost_secondTier_combined</w:t>
       </w:r>
-      <w:proofErr w:type="spellEnd"/>
       <w:r>
         <w:rPr>
           <w:lang w:val="en-US"/>
@@ -1517,14 +1249,12 @@
         </w:rPr>
         <w:t>Set the submission file name “</w:t>
       </w:r>
-      <w:proofErr w:type="spellStart"/>
       <w:r>
         <w:rPr>
           <w:lang w:val="en-US"/>
         </w:rPr>
         <w:t>submissionFile</w:t>
       </w:r>
-      <w:proofErr w:type="spellEnd"/>
       <w:r>
         <w:rPr>
           <w:lang w:val="en-US"/>
@@ -1550,16 +1280,37 @@
         <w:rPr>
           <w:lang w:val="en-US"/>
         </w:rPr>
-        <w:t xml:space="preserve">That’s all, now you can submit your solution to </w:t>
-      </w:r>
-      <w:proofErr w:type="spellStart"/>
-      <w:r>
-        <w:rPr>
-          <w:lang w:val="en-US"/>
-        </w:rPr>
-        <w:t>Kaggle</w:t>
-      </w:r>
-      <w:proofErr w:type="spellEnd"/>
+        <w:t>Using an averaged blend of first level learners can be used to generate a submission using the 04-06-2016 folder.</w:t>
+      </w:r>
+    </w:p>
+    <w:p>
+      <w:pPr>
+        <w:pStyle w:val="ListParagraph"/>
+        <w:rPr>
+          <w:lang w:val="en-US"/>
+        </w:rPr>
+      </w:pPr>
+    </w:p>
+    <w:p>
+      <w:pPr>
+        <w:rPr>
+          <w:lang w:val="en-US"/>
+        </w:rPr>
+      </w:pPr>
+      <w:r>
+        <w:rPr>
+          <w:lang w:val="en-US"/>
+        </w:rPr>
+        <w:t>That’s all, now you can submit your solution to Kaggle</w:t>
+      </w:r>
+      <w:r>
+        <w:rPr>
+          <w:lang w:val="en-US"/>
+        </w:rPr>
+        <w:t xml:space="preserve"> and climb the leaderboard</w:t>
+      </w:r>
+      <w:bookmarkStart w:id="0" w:name="_GoBack"/>
+      <w:bookmarkEnd w:id="0"/>
       <w:r>
         <w:rPr>
           <w:lang w:val="en-US"/>

</xml_diff>

<commit_message>
Added computation time estimate to Instructions
</commit_message>
<xml_diff>
--- a/Instructions.docx
+++ b/Instructions.docx
@@ -38,14 +38,50 @@
         <w:rPr>
           <w:lang w:val="en-US"/>
         </w:rPr>
-        <w:t>The following steps should allow you to generate a score which is very similar to the winning submission of the “</w:t>
-      </w:r>
-      <w:r>
-        <w:rPr>
-          <w:lang w:val="en-US"/>
-        </w:rPr>
-        <w:t>Facebook V: Predicting Check Ins</w:t>
-      </w:r>
+        <w:t>The following steps should allow you to generate a score which is very similar to the winning submission</w:t>
+      </w:r>
+      <w:r>
+        <w:rPr>
+          <w:lang w:val="en-US"/>
+        </w:rPr>
+        <w:t xml:space="preserve"> (private LB score of .6228)</w:t>
+      </w:r>
+      <w:bookmarkStart w:id="0" w:name="_GoBack"/>
+      <w:bookmarkEnd w:id="0"/>
+      <w:r>
+        <w:rPr>
+          <w:lang w:val="en-US"/>
+        </w:rPr>
+        <w:t xml:space="preserve"> </w:t>
+      </w:r>
+      <w:proofErr w:type="spellStart"/>
+      <w:r>
+        <w:rPr>
+          <w:lang w:val="en-US"/>
+        </w:rPr>
+        <w:t>of</w:t>
+      </w:r>
+      <w:proofErr w:type="spellEnd"/>
+      <w:r>
+        <w:rPr>
+          <w:lang w:val="en-US"/>
+        </w:rPr>
+        <w:t xml:space="preserve"> the “</w:t>
+      </w:r>
+      <w:r>
+        <w:rPr>
+          <w:lang w:val="en-US"/>
+        </w:rPr>
+        <w:t xml:space="preserve">Facebook V: Predicting Check </w:t>
+      </w:r>
+      <w:proofErr w:type="gramStart"/>
+      <w:r>
+        <w:rPr>
+          <w:lang w:val="en-US"/>
+        </w:rPr>
+        <w:t>Ins</w:t>
+      </w:r>
+      <w:proofErr w:type="gramEnd"/>
       <w:r>
         <w:rPr>
           <w:lang w:val="en-US"/>
@@ -56,7 +92,21 @@
         <w:rPr>
           <w:lang w:val="en-US"/>
         </w:rPr>
-        <w:t xml:space="preserve"> in the xgboost models</w:t>
+        <w:t xml:space="preserve"> in the </w:t>
+      </w:r>
+      <w:proofErr w:type="spellStart"/>
+      <w:r>
+        <w:rPr>
+          <w:lang w:val="en-US"/>
+        </w:rPr>
+        <w:t>xgboost</w:t>
+      </w:r>
+      <w:proofErr w:type="spellEnd"/>
+      <w:r>
+        <w:rPr>
+          <w:lang w:val="en-US"/>
+        </w:rPr>
+        <w:t xml:space="preserve"> models</w:t>
       </w:r>
       <w:r>
         <w:rPr>
@@ -81,7 +131,21 @@
         <w:rPr>
           <w:lang w:val="en-US"/>
         </w:rPr>
-        <w:t xml:space="preserve"> the Kaggle forum</w:t>
+        <w:t xml:space="preserve"> the </w:t>
+      </w:r>
+      <w:proofErr w:type="spellStart"/>
+      <w:r>
+        <w:rPr>
+          <w:lang w:val="en-US"/>
+        </w:rPr>
+        <w:t>Kaggle</w:t>
+      </w:r>
+      <w:proofErr w:type="spellEnd"/>
+      <w:r>
+        <w:rPr>
+          <w:lang w:val="en-US"/>
+        </w:rPr>
+        <w:t xml:space="preserve"> forum</w:t>
       </w:r>
       <w:r>
         <w:rPr>
@@ -116,6 +180,56 @@
     </w:p>
     <w:p>
       <w:pPr>
+        <w:rPr>
+          <w:lang w:val="en-US"/>
+        </w:rPr>
+      </w:pPr>
+      <w:r>
+        <w:rPr>
+          <w:lang w:val="en-US"/>
+        </w:rPr>
+        <w:t>Running all steps o</w:t>
+      </w:r>
+      <w:r>
+        <w:rPr>
+          <w:lang w:val="en-US"/>
+        </w:rPr>
+        <w:t xml:space="preserve">n my </w:t>
+      </w:r>
+      <w:r>
+        <w:rPr>
+          <w:lang w:val="en-US"/>
+        </w:rPr>
+        <w:t xml:space="preserve">48GB </w:t>
+      </w:r>
+      <w:r>
+        <w:rPr>
+          <w:lang w:val="en-US"/>
+        </w:rPr>
+        <w:t>workstation would take about a month. That seems like a ridiculously long time but it is explained by the extended computation time of the nearest neighbor features. While calculating the NN features I was continuously working on other parts of the workflow so speeding the NN logic up would not have res</w:t>
+      </w:r>
+      <w:r>
+        <w:rPr>
+          <w:lang w:val="en-US"/>
+        </w:rPr>
+        <w:t xml:space="preserve">ulted in a better final score. </w:t>
+      </w:r>
+    </w:p>
+    <w:p>
+      <w:pPr>
+        <w:rPr>
+          <w:lang w:val="en-US"/>
+        </w:rPr>
+      </w:pPr>
+      <w:r>
+        <w:rPr>
+          <w:lang w:val="en-US"/>
+        </w:rPr>
+        <w:t>Generating a ~.62 score could however be achieved in about two weeks by focusing on the most relevant NN features. I would suggest to consider 3 of the 7 distance constants (1, 2.5 and 4) and omit the mid KNN features. Cutting the first level models from 100 to 10 and the second level models from 30 to 5 would also not result in a strong performance decrease (estimated decrease of 0.1%) and cut the computation time to less than a week. You could of course run the logic on multiple instances and further speed things up.</w:t>
+      </w:r>
+    </w:p>
+    <w:p>
+      <w:pPr>
         <w:pStyle w:val="Heading2"/>
         <w:rPr>
           <w:lang w:val="en-US"/>
@@ -153,12 +267,14 @@
         </w:rPr>
         <w:t>Replace other folder paths. The “</w:t>
       </w:r>
+      <w:proofErr w:type="spellStart"/>
       <w:r>
         <w:rPr>
           <w:lang w:val="en-US"/>
         </w:rPr>
         <w:t>targetDate</w:t>
       </w:r>
+      <w:proofErr w:type="spellEnd"/>
       <w:r>
         <w:rPr>
           <w:lang w:val="en-US"/>
@@ -242,17 +358,33 @@
         </w:rPr>
         <w:t xml:space="preserve">Run </w:t>
       </w:r>
+      <w:proofErr w:type="spellStart"/>
       <w:r>
         <w:rPr>
           <w:lang w:val="en-US"/>
         </w:rPr>
         <w:t>rawToRds</w:t>
       </w:r>
-      <w:r>
-        <w:rPr>
-          <w:lang w:val="en-US"/>
-        </w:rPr>
-        <w:t xml:space="preserve"> to convert the raw data into rds format</w:t>
+      <w:proofErr w:type="spellEnd"/>
+      <w:r>
+        <w:rPr>
+          <w:lang w:val="en-US"/>
+        </w:rPr>
+        <w:t xml:space="preserve"> to convert the raw data into </w:t>
+      </w:r>
+      <w:proofErr w:type="spellStart"/>
+      <w:r>
+        <w:rPr>
+          <w:lang w:val="en-US"/>
+        </w:rPr>
+        <w:t>rds</w:t>
+      </w:r>
+      <w:proofErr w:type="spellEnd"/>
+      <w:r>
+        <w:rPr>
+          <w:lang w:val="en-US"/>
+        </w:rPr>
+        <w:t xml:space="preserve"> format</w:t>
       </w:r>
     </w:p>
     <w:p>
@@ -262,12 +394,14 @@
           <w:lang w:val="en-US"/>
         </w:rPr>
       </w:pPr>
+      <w:proofErr w:type="spellStart"/>
       <w:r>
         <w:rPr>
           <w:lang w:val="en-US"/>
         </w:rPr>
         <w:t>Downsampling</w:t>
       </w:r>
+      <w:proofErr w:type="spellEnd"/>
     </w:p>
     <w:p>
       <w:pPr>
@@ -317,12 +451,14 @@
         </w:rPr>
         <w:t xml:space="preserve">Adjust </w:t>
       </w:r>
+      <w:proofErr w:type="spellStart"/>
       <w:r>
         <w:rPr>
           <w:lang w:val="en-US"/>
         </w:rPr>
         <w:t>maxSample</w:t>
       </w:r>
+      <w:proofErr w:type="spellEnd"/>
       <w:r>
         <w:rPr>
           <w:lang w:val="en-US"/>
@@ -359,12 +495,14 @@
           <w:lang w:val="en-US"/>
         </w:rPr>
       </w:pPr>
+      <w:proofErr w:type="spellStart"/>
       <w:r>
         <w:rPr>
           <w:lang w:val="en-US"/>
         </w:rPr>
         <w:t>downsamplerTimeRandomLocTrain</w:t>
       </w:r>
+      <w:proofErr w:type="spellEnd"/>
     </w:p>
     <w:p>
       <w:pPr>
@@ -377,12 +515,14 @@
           <w:lang w:val="en-US"/>
         </w:rPr>
       </w:pPr>
+      <w:proofErr w:type="spellStart"/>
       <w:r>
         <w:rPr>
           <w:lang w:val="en-US"/>
         </w:rPr>
         <w:t>downsamplerTimeRandomLocTest</w:t>
       </w:r>
+      <w:proofErr w:type="spellEnd"/>
     </w:p>
     <w:p>
       <w:pPr>
@@ -433,7 +573,22 @@
         <w:rPr>
           <w:lang w:val="en-US"/>
         </w:rPr>
-        <w:t xml:space="preserve">Run blockGenerator in the data folder for train and test and for the </w:t>
+        <w:lastRenderedPageBreak/>
+        <w:t xml:space="preserve">Run </w:t>
+      </w:r>
+      <w:proofErr w:type="spellStart"/>
+      <w:r>
+        <w:rPr>
+          <w:lang w:val="en-US"/>
+        </w:rPr>
+        <w:t>blockGenerator</w:t>
+      </w:r>
+      <w:proofErr w:type="spellEnd"/>
+      <w:r>
+        <w:rPr>
+          <w:lang w:val="en-US"/>
+        </w:rPr>
+        <w:t xml:space="preserve"> in the data folder for train and test and for the </w:t>
       </w:r>
       <w:r>
         <w:rPr>
@@ -447,12 +602,14 @@
         </w:rPr>
         <w:t>(</w:t>
       </w:r>
+      <w:proofErr w:type="spellStart"/>
       <w:r>
         <w:rPr>
           <w:lang w:val="en-US"/>
         </w:rPr>
         <w:t>distanceConstantX</w:t>
       </w:r>
+      <w:proofErr w:type="spellEnd"/>
       <w:r>
         <w:rPr>
           <w:lang w:val="en-US"/>
@@ -496,13 +653,35 @@
         <w:rPr>
           <w:lang w:val="en-US"/>
         </w:rPr>
-        <w:t xml:space="preserve">Install the fastOrder </w:t>
-      </w:r>
-      <w:r>
-        <w:rPr>
-          <w:lang w:val="en-US"/>
-        </w:rPr>
-        <w:t>rcpp package from the fastOrder</w:t>
+        <w:t xml:space="preserve">Install the </w:t>
+      </w:r>
+      <w:proofErr w:type="spellStart"/>
+      <w:r>
+        <w:rPr>
+          <w:lang w:val="en-US"/>
+        </w:rPr>
+        <w:t>fastOrder</w:t>
+      </w:r>
+      <w:proofErr w:type="spellEnd"/>
+      <w:r>
+        <w:rPr>
+          <w:lang w:val="en-US"/>
+        </w:rPr>
+        <w:t xml:space="preserve"> </w:t>
+      </w:r>
+      <w:proofErr w:type="spellStart"/>
+      <w:r>
+        <w:rPr>
+          <w:lang w:val="en-US"/>
+        </w:rPr>
+        <w:t>rcpp</w:t>
+      </w:r>
+      <w:proofErr w:type="spellEnd"/>
+      <w:r>
+        <w:rPr>
+          <w:lang w:val="en-US"/>
+        </w:rPr>
+        <w:t xml:space="preserve"> package from the fastOrder</w:t>
       </w:r>
       <w:r>
         <w:rPr>
@@ -536,12 +715,28 @@
         </w:rPr>
         <w:t xml:space="preserve">Run </w:t>
       </w:r>
-      <w:r>
-        <w:rPr>
-          <w:lang w:val="en-US"/>
-        </w:rPr>
-        <w:t>candidateSel Tier I NN topCalc</w:t>
-      </w:r>
+      <w:proofErr w:type="spellStart"/>
+      <w:r>
+        <w:rPr>
+          <w:lang w:val="en-US"/>
+        </w:rPr>
+        <w:t>candidateSel</w:t>
+      </w:r>
+      <w:proofErr w:type="spellEnd"/>
+      <w:r>
+        <w:rPr>
+          <w:lang w:val="en-US"/>
+        </w:rPr>
+        <w:t xml:space="preserve"> Tier I NN </w:t>
+      </w:r>
+      <w:proofErr w:type="spellStart"/>
+      <w:r>
+        <w:rPr>
+          <w:lang w:val="en-US"/>
+        </w:rPr>
+        <w:t>topCalc</w:t>
+      </w:r>
+      <w:proofErr w:type="spellEnd"/>
       <w:r>
         <w:rPr>
           <w:lang w:val="en-US"/>
@@ -569,12 +764,14 @@
         </w:rPr>
         <w:t xml:space="preserve">Run </w:t>
       </w:r>
+      <w:proofErr w:type="spellStart"/>
       <w:r>
         <w:rPr>
           <w:lang w:val="en-US"/>
         </w:rPr>
         <w:t>midKnnWrapper</w:t>
       </w:r>
+      <w:proofErr w:type="spellEnd"/>
       <w:r>
         <w:rPr>
           <w:lang w:val="en-US"/>
@@ -607,8 +804,712 @@
         <w:rPr>
           <w:lang w:val="en-US"/>
         </w:rPr>
+        <w:t>Other feature generation</w:t>
+      </w:r>
+    </w:p>
+    <w:p>
+      <w:pPr>
+        <w:rPr>
+          <w:lang w:val="en-US"/>
+        </w:rPr>
+      </w:pPr>
+      <w:r>
+        <w:rPr>
+          <w:lang w:val="en-US"/>
+        </w:rPr>
+        <w:t xml:space="preserve">Run </w:t>
+      </w:r>
+      <w:proofErr w:type="spellStart"/>
+      <w:r>
+        <w:rPr>
+          <w:lang w:val="en-US"/>
+        </w:rPr>
+        <w:t>createAccuracySummaryFeatures</w:t>
+      </w:r>
+      <w:proofErr w:type="spellEnd"/>
+      <w:r>
+        <w:rPr>
+          <w:lang w:val="en-US"/>
+        </w:rPr>
+        <w:t xml:space="preserve"> for train and test</w:t>
+      </w:r>
+    </w:p>
+    <w:p>
+      <w:pPr>
+        <w:rPr>
+          <w:lang w:val="en-US"/>
+        </w:rPr>
+      </w:pPr>
+      <w:r>
+        <w:rPr>
+          <w:lang w:val="en-US"/>
+        </w:rPr>
+        <w:t xml:space="preserve">Run </w:t>
+      </w:r>
+      <w:proofErr w:type="spellStart"/>
+      <w:r>
+        <w:rPr>
+          <w:lang w:val="en-US"/>
+        </w:rPr>
+        <w:t>createRegionDensityFeatures</w:t>
+      </w:r>
+      <w:proofErr w:type="spellEnd"/>
+      <w:r>
+        <w:rPr>
+          <w:lang w:val="en-US"/>
+        </w:rPr>
+        <w:t xml:space="preserve"> for train and test</w:t>
+      </w:r>
+    </w:p>
+    <w:p>
+      <w:pPr>
+        <w:rPr>
+          <w:lang w:val="en-US"/>
+        </w:rPr>
+      </w:pPr>
+      <w:r>
+        <w:rPr>
+          <w:lang w:val="en-US"/>
+        </w:rPr>
+        <w:t xml:space="preserve">Run </w:t>
+      </w:r>
+      <w:proofErr w:type="spellStart"/>
+      <w:r>
+        <w:rPr>
+          <w:lang w:val="en-US"/>
+        </w:rPr>
+        <w:t>createWeeklySummaryFeatures</w:t>
+      </w:r>
+      <w:proofErr w:type="spellEnd"/>
+      <w:r>
+        <w:rPr>
+          <w:lang w:val="en-US"/>
+        </w:rPr>
+        <w:t xml:space="preserve"> for train and test</w:t>
+      </w:r>
+    </w:p>
+    <w:p>
+      <w:pPr>
+        <w:rPr>
+          <w:lang w:val="en-US"/>
+        </w:rPr>
+      </w:pPr>
+      <w:r>
+        <w:rPr>
+          <w:lang w:val="en-US"/>
+        </w:rPr>
+        <w:t xml:space="preserve">Run </w:t>
+      </w:r>
+      <w:proofErr w:type="spellStart"/>
+      <w:r>
+        <w:rPr>
+          <w:lang w:val="en-US"/>
+        </w:rPr>
+        <w:t>weeklyDensityExtraction</w:t>
+      </w:r>
+      <w:proofErr w:type="spellEnd"/>
+      <w:r>
+        <w:rPr>
+          <w:lang w:val="en-US"/>
+        </w:rPr>
+        <w:t xml:space="preserve"> for train and test</w:t>
+      </w:r>
+    </w:p>
+    <w:p>
+      <w:pPr>
+        <w:rPr>
+          <w:lang w:val="en-US"/>
+        </w:rPr>
+      </w:pPr>
+      <w:r>
+        <w:rPr>
+          <w:lang w:val="en-US"/>
+        </w:rPr>
+        <w:t xml:space="preserve">Run </w:t>
+      </w:r>
+      <w:proofErr w:type="spellStart"/>
+      <w:r>
+        <w:rPr>
+          <w:lang w:val="en-US"/>
+        </w:rPr>
+        <w:t>weeklyDensityForecast</w:t>
+      </w:r>
+      <w:proofErr w:type="spellEnd"/>
+      <w:r>
+        <w:rPr>
+          <w:lang w:val="en-US"/>
+        </w:rPr>
+        <w:t xml:space="preserve"> for train and test</w:t>
+      </w:r>
+    </w:p>
+    <w:p>
+      <w:pPr>
+        <w:rPr>
+          <w:lang w:val="en-US"/>
+        </w:rPr>
+      </w:pPr>
+      <w:r>
+        <w:rPr>
+          <w:lang w:val="en-US"/>
+        </w:rPr>
+        <w:t xml:space="preserve">Create the train and test place summary features by running </w:t>
+      </w:r>
+      <w:proofErr w:type="spellStart"/>
+      <w:r>
+        <w:rPr>
+          <w:lang w:val="en-US"/>
+        </w:rPr>
+        <w:t>createFeaturesSummary</w:t>
+      </w:r>
+      <w:proofErr w:type="spellEnd"/>
+    </w:p>
+    <w:p>
+      <w:pPr>
+        <w:rPr>
+          <w:lang w:val="en-US"/>
+        </w:rPr>
+      </w:pPr>
+      <w:r>
+        <w:rPr>
+          <w:lang w:val="en-US"/>
+        </w:rPr>
+        <w:t xml:space="preserve">Now you can combine the place summary features and the KNN summary features by running </w:t>
+      </w:r>
+      <w:proofErr w:type="spellStart"/>
+      <w:r>
+        <w:rPr>
+          <w:lang w:val="en-US"/>
+        </w:rPr>
+        <w:t>combineNeighborSummaryFeatures</w:t>
+      </w:r>
+      <w:proofErr w:type="spellEnd"/>
+      <w:r>
+        <w:rPr>
+          <w:lang w:val="en-US"/>
+        </w:rPr>
+        <w:t xml:space="preserve"> for the considered train and validation batches</w:t>
+      </w:r>
+      <w:r>
+        <w:rPr>
+          <w:lang w:val="en-US"/>
+        </w:rPr>
+        <w:t xml:space="preserve">. </w:t>
+      </w:r>
+      <w:r>
+        <w:rPr>
+          <w:lang w:val="en-US"/>
+        </w:rPr>
+        <w:t xml:space="preserve">The second candidate selection model is built using train batches with all observations so </w:t>
+      </w:r>
+      <w:proofErr w:type="spellStart"/>
+      <w:r>
+        <w:rPr>
+          <w:lang w:val="en-US"/>
+        </w:rPr>
+        <w:t>topM</w:t>
+      </w:r>
+      <w:proofErr w:type="spellEnd"/>
+      <w:r>
+        <w:rPr>
+          <w:lang w:val="en-US"/>
+        </w:rPr>
+        <w:t xml:space="preserve"> (</w:t>
+      </w:r>
+      <w:proofErr w:type="spellStart"/>
+      <w:r>
+        <w:rPr>
+          <w:lang w:val="en-US"/>
+        </w:rPr>
+        <w:t>nb</w:t>
+      </w:r>
+      <w:proofErr w:type="spellEnd"/>
+      <w:r>
+        <w:rPr>
+          <w:lang w:val="en-US"/>
+        </w:rPr>
+        <w:t xml:space="preserve"> considered candidates after feature generation) should be set &gt;= </w:t>
+      </w:r>
+      <w:proofErr w:type="spellStart"/>
+      <w:r>
+        <w:rPr>
+          <w:lang w:val="en-US"/>
+        </w:rPr>
+        <w:t>topN</w:t>
+      </w:r>
+      <w:proofErr w:type="spellEnd"/>
+      <w:r>
+        <w:rPr>
+          <w:lang w:val="en-US"/>
+        </w:rPr>
+        <w:t xml:space="preserve"> (</w:t>
+      </w:r>
+      <w:proofErr w:type="spellStart"/>
+      <w:r>
+        <w:rPr>
+          <w:lang w:val="en-US"/>
+        </w:rPr>
+        <w:t>nb</w:t>
+      </w:r>
+      <w:proofErr w:type="spellEnd"/>
+      <w:r>
+        <w:rPr>
+          <w:lang w:val="en-US"/>
+        </w:rPr>
+        <w:t xml:space="preserve"> first considered candidates – default of 100).</w:t>
+      </w:r>
+    </w:p>
+    <w:p>
+      <w:pPr>
+        <w:pStyle w:val="Heading2"/>
+        <w:rPr>
+          <w:lang w:val="en-US"/>
+        </w:rPr>
+      </w:pPr>
+      <w:r>
+        <w:rPr>
+          <w:lang w:val="en-US"/>
+        </w:rPr>
+        <w:t>Second candidate selection generation</w:t>
+      </w:r>
+    </w:p>
+    <w:p>
+      <w:pPr>
+        <w:rPr>
+          <w:lang w:val="en-US"/>
+        </w:rPr>
+      </w:pPr>
+      <w:r>
+        <w:rPr>
+          <w:lang w:val="en-US"/>
+        </w:rPr>
+        <w:t xml:space="preserve">Run </w:t>
+      </w:r>
+      <w:proofErr w:type="spellStart"/>
+      <w:r>
+        <w:rPr>
+          <w:lang w:val="en-US"/>
+        </w:rPr>
+        <w:t>xgboost</w:t>
+      </w:r>
+      <w:proofErr w:type="spellEnd"/>
+      <w:r>
+        <w:rPr>
+          <w:lang w:val="en-US"/>
+        </w:rPr>
+        <w:t xml:space="preserve"> under Simple </w:t>
+      </w:r>
+      <w:proofErr w:type="spellStart"/>
+      <w:r>
+        <w:rPr>
+          <w:lang w:val="en-US"/>
+        </w:rPr>
+        <w:t>xgboost</w:t>
+      </w:r>
+      <w:proofErr w:type="spellEnd"/>
+      <w:r>
+        <w:rPr>
+          <w:lang w:val="en-US"/>
+        </w:rPr>
+        <w:t xml:space="preserve"> blend of the first level learners for the desired batches</w:t>
+      </w:r>
+    </w:p>
+    <w:p>
+      <w:pPr>
+        <w:rPr>
+          <w:lang w:val="en-US"/>
+        </w:rPr>
+      </w:pPr>
+      <w:r>
+        <w:rPr>
+          <w:lang w:val="en-US"/>
+        </w:rPr>
+        <w:t xml:space="preserve">Validate the model performance using </w:t>
+      </w:r>
+      <w:proofErr w:type="spellStart"/>
+      <w:r>
+        <w:rPr>
+          <w:lang w:val="en-US"/>
+        </w:rPr>
+        <w:t>xgboostValidationAvgBlend</w:t>
+      </w:r>
+      <w:proofErr w:type="spellEnd"/>
+    </w:p>
+    <w:p>
+      <w:pPr>
+        <w:rPr>
+          <w:lang w:val="en-US"/>
+        </w:rPr>
+      </w:pPr>
+      <w:r>
+        <w:rPr>
+          <w:lang w:val="en-US"/>
+        </w:rPr>
+        <w:t xml:space="preserve">Copy the models to the </w:t>
+      </w:r>
+      <w:r>
+        <w:rPr>
+          <w:lang w:val="en-US"/>
+        </w:rPr>
+        <w:t>Top M models</w:t>
+      </w:r>
+      <w:r>
+        <w:rPr>
+          <w:lang w:val="en-US"/>
+        </w:rPr>
+        <w:t xml:space="preserve"> </w:t>
+      </w:r>
+      <w:r>
+        <w:rPr>
+          <w:lang w:val="en-US"/>
+        </w:rPr>
+        <w:t xml:space="preserve">folder </w:t>
+      </w:r>
+      <w:r>
+        <w:rPr>
+          <w:lang w:val="en-US"/>
+        </w:rPr>
+        <w:t>under the date folder of the considered iteration</w:t>
+      </w:r>
+    </w:p>
+    <w:p>
+      <w:pPr>
+        <w:pStyle w:val="Heading2"/>
+        <w:rPr>
+          <w:lang w:val="en-US"/>
+        </w:rPr>
+      </w:pPr>
+      <w:r>
+        <w:rPr>
+          <w:lang w:val="en-US"/>
+        </w:rPr>
+        <w:t>Feature generation for first level learners</w:t>
+      </w:r>
+    </w:p>
+    <w:p>
+      <w:pPr>
+        <w:rPr>
+          <w:lang w:val="en-US"/>
+        </w:rPr>
+      </w:pPr>
+      <w:r>
+        <w:rPr>
+          <w:lang w:val="en-US"/>
+        </w:rPr>
+        <w:t xml:space="preserve">Set </w:t>
+      </w:r>
+      <w:proofErr w:type="spellStart"/>
+      <w:r>
+        <w:rPr>
+          <w:lang w:val="en-US"/>
+        </w:rPr>
+        <w:t>top</w:t>
+      </w:r>
+      <w:r>
+        <w:rPr>
+          <w:lang w:val="en-US"/>
+        </w:rPr>
+        <w:t>M</w:t>
+      </w:r>
+      <w:proofErr w:type="spellEnd"/>
+      <w:r>
+        <w:rPr>
+          <w:lang w:val="en-US"/>
+        </w:rPr>
+        <w:t xml:space="preserve"> to the desired number of candidates after the second candidate selection (I used 20)</w:t>
+      </w:r>
+    </w:p>
+    <w:p>
+      <w:pPr>
+        <w:rPr>
+          <w:lang w:val="en-US"/>
+        </w:rPr>
+      </w:pPr>
+      <w:r>
+        <w:rPr>
+          <w:lang w:val="en-US"/>
+        </w:rPr>
+        <w:t xml:space="preserve">Run </w:t>
+      </w:r>
+      <w:proofErr w:type="spellStart"/>
+      <w:r>
+        <w:rPr>
+          <w:lang w:val="en-US"/>
+        </w:rPr>
+        <w:t>combineNeighborSummaryFeatures</w:t>
+      </w:r>
+      <w:proofErr w:type="spellEnd"/>
+      <w:r>
+        <w:rPr>
+          <w:lang w:val="en-US"/>
+        </w:rPr>
+        <w:t xml:space="preserve"> for the considered train, validation and test batches. It is </w:t>
+      </w:r>
+      <w:r>
+        <w:rPr>
+          <w:lang w:val="en-US"/>
+        </w:rPr>
+        <w:t xml:space="preserve">strongly </w:t>
+      </w:r>
+      <w:r>
+        <w:rPr>
+          <w:lang w:val="en-US"/>
+        </w:rPr>
+        <w:t>advised to use different train and validation batches compared to the second candidate selection.</w:t>
+      </w:r>
+    </w:p>
+    <w:p>
+      <w:pPr>
+        <w:pStyle w:val="Heading2"/>
+        <w:rPr>
+          <w:lang w:val="en-US"/>
+        </w:rPr>
+      </w:pPr>
+      <w:r>
+        <w:rPr>
+          <w:lang w:val="en-US"/>
+        </w:rPr>
+        <w:t>Learning of first level learners</w:t>
+      </w:r>
+    </w:p>
+    <w:p>
+      <w:pPr>
+        <w:rPr>
+          <w:lang w:val="en-US"/>
+        </w:rPr>
+      </w:pPr>
+      <w:r>
+        <w:rPr>
+          <w:lang w:val="en-US"/>
+        </w:rPr>
+        <w:t xml:space="preserve">Run </w:t>
+      </w:r>
+      <w:proofErr w:type="spellStart"/>
+      <w:r>
+        <w:rPr>
+          <w:lang w:val="en-US"/>
+        </w:rPr>
+        <w:t>featureRanking</w:t>
+      </w:r>
+      <w:proofErr w:type="spellEnd"/>
+      <w:r>
+        <w:rPr>
+          <w:lang w:val="en-US"/>
+        </w:rPr>
+        <w:t xml:space="preserve"> under Simple </w:t>
+      </w:r>
+      <w:proofErr w:type="spellStart"/>
+      <w:r>
+        <w:rPr>
+          <w:lang w:val="en-US"/>
+        </w:rPr>
+        <w:t>xgboost</w:t>
+      </w:r>
+      <w:proofErr w:type="spellEnd"/>
+      <w:r>
+        <w:rPr>
+          <w:lang w:val="en-US"/>
+        </w:rPr>
+        <w:t xml:space="preserve"> blend of the first level learners to genera</w:t>
+      </w:r>
+      <w:r>
+        <w:rPr>
+          <w:lang w:val="en-US"/>
+        </w:rPr>
+        <w:t xml:space="preserve">te the feature importance order. Next, paste the ordered features to the top2XX predictors in the </w:t>
+      </w:r>
+      <w:proofErr w:type="spellStart"/>
+      <w:r>
+        <w:rPr>
+          <w:lang w:val="en-US"/>
+        </w:rPr>
+        <w:t>manualFeatureImportanceRank</w:t>
+      </w:r>
+      <w:proofErr w:type="spellEnd"/>
+      <w:r>
+        <w:rPr>
+          <w:lang w:val="en-US"/>
+        </w:rPr>
+        <w:t xml:space="preserve"> script. Adjust XX based on the obtained top predictors count</w:t>
+      </w:r>
+    </w:p>
+    <w:p>
+      <w:pPr>
+        <w:rPr>
+          <w:lang w:val="en-US"/>
+        </w:rPr>
+      </w:pPr>
+      <w:r>
+        <w:rPr>
+          <w:lang w:val="en-US"/>
+        </w:rPr>
+        <w:t xml:space="preserve">Run the </w:t>
+      </w:r>
+      <w:proofErr w:type="spellStart"/>
+      <w:r>
+        <w:rPr>
+          <w:lang w:val="en-US"/>
+        </w:rPr>
+        <w:t>manualFeatureImportanceRank</w:t>
+      </w:r>
+      <w:proofErr w:type="spellEnd"/>
+      <w:r>
+        <w:rPr>
+          <w:lang w:val="en-US"/>
+        </w:rPr>
+        <w:t xml:space="preserve"> script from the first level </w:t>
+      </w:r>
+      <w:r>
+        <w:rPr>
+          <w:lang w:val="en-US"/>
+        </w:rPr>
+        <w:t>learners’</w:t>
+      </w:r>
+      <w:r>
+        <w:rPr>
+          <w:lang w:val="en-US"/>
+        </w:rPr>
+        <w:t xml:space="preserve"> folder to order the features </w:t>
+      </w:r>
+      <w:r>
+        <w:rPr>
+          <w:lang w:val="en-US"/>
+        </w:rPr>
+        <w:t xml:space="preserve">after manual </w:t>
+      </w:r>
+      <w:r>
+        <w:rPr>
+          <w:lang w:val="en-US"/>
+        </w:rPr>
+        <w:t>corrections.</w:t>
+      </w:r>
+    </w:p>
+    <w:p>
+      <w:pPr>
+        <w:rPr>
+          <w:lang w:val="en-US"/>
+        </w:rPr>
+      </w:pPr>
+      <w:proofErr w:type="spellStart"/>
+      <w:r>
+        <w:rPr>
+          <w:lang w:val="en-US"/>
+        </w:rPr>
         <w:lastRenderedPageBreak/>
-        <w:t>Other feature generation</w:t>
+        <w:t>mainLearnerLogic</w:t>
+      </w:r>
+      <w:proofErr w:type="spellEnd"/>
+      <w:r>
+        <w:rPr>
+          <w:lang w:val="en-US"/>
+        </w:rPr>
+        <w:t xml:space="preserve"> is used next to generate the base models. Hyperparameters can be set easily</w:t>
+      </w:r>
+      <w:r>
+        <w:rPr>
+          <w:lang w:val="en-US"/>
+        </w:rPr>
+        <w:t xml:space="preserve"> for different train batches. The comment code should guide you in the right direction</w:t>
+      </w:r>
+      <w:r>
+        <w:rPr>
+          <w:lang w:val="en-US"/>
+        </w:rPr>
+        <w:t>. I used fixed values for all hyperparameters except the eta constant, the number of features and the number of considered candidates of the base learners. Setting the number of considered candidates to a value greater than the number of available candidates for that train batch will not have any effect.</w:t>
+      </w:r>
+    </w:p>
+    <w:p>
+      <w:pPr>
+        <w:rPr>
+          <w:lang w:val="en-US"/>
+        </w:rPr>
+      </w:pPr>
+      <w:r>
+        <w:rPr>
+          <w:lang w:val="en-US"/>
+        </w:rPr>
+        <w:t xml:space="preserve">Individual learners can be validated using the validate functions of the considered model type (I only used </w:t>
+      </w:r>
+      <w:proofErr w:type="spellStart"/>
+      <w:r>
+        <w:rPr>
+          <w:lang w:val="en-US"/>
+        </w:rPr>
+        <w:t>xgboost</w:t>
+      </w:r>
+      <w:proofErr w:type="spellEnd"/>
+      <w:r>
+        <w:rPr>
+          <w:lang w:val="en-US"/>
+        </w:rPr>
+        <w:t xml:space="preserve"> but the </w:t>
+      </w:r>
+      <w:proofErr w:type="spellStart"/>
+      <w:r>
+        <w:rPr>
+          <w:lang w:val="en-US"/>
+        </w:rPr>
+        <w:t>ensembler</w:t>
+      </w:r>
+      <w:proofErr w:type="spellEnd"/>
+      <w:r>
+        <w:rPr>
+          <w:lang w:val="en-US"/>
+        </w:rPr>
+        <w:t xml:space="preserve"> can be easily extended).</w:t>
+      </w:r>
+    </w:p>
+    <w:p>
+      <w:pPr>
+        <w:rPr>
+          <w:lang w:val="en-US"/>
+        </w:rPr>
+      </w:pPr>
+      <w:r>
+        <w:rPr>
+          <w:lang w:val="en-US"/>
+        </w:rPr>
+        <w:t>Copy the preferred models for blending to the “Selected models for blending” folders for each considered base learner.</w:t>
+      </w:r>
+    </w:p>
+    <w:p>
+      <w:pPr>
+        <w:rPr>
+          <w:lang w:val="en-US"/>
+        </w:rPr>
+      </w:pPr>
+      <w:r>
+        <w:rPr>
+          <w:lang w:val="en-US"/>
+        </w:rPr>
+        <w:t xml:space="preserve">Fit the predictions of the base learners to train, validation and test batches using </w:t>
+      </w:r>
+      <w:proofErr w:type="spellStart"/>
+      <w:r>
+        <w:rPr>
+          <w:lang w:val="en-US"/>
+        </w:rPr>
+        <w:t>combineModelPreds</w:t>
+      </w:r>
+      <w:proofErr w:type="spellEnd"/>
+      <w:r>
+        <w:rPr>
+          <w:lang w:val="en-US"/>
+        </w:rPr>
+        <w:t xml:space="preserve"> under First level learners. </w:t>
+      </w:r>
+    </w:p>
+    <w:p>
+      <w:pPr>
+        <w:pStyle w:val="Heading2"/>
+        <w:rPr>
+          <w:lang w:val="en-US"/>
+        </w:rPr>
+      </w:pPr>
+      <w:r>
+        <w:rPr>
+          <w:lang w:val="en-US"/>
+        </w:rPr>
+        <w:t>Learning of second level learners</w:t>
       </w:r>
     </w:p>
     <w:p>
@@ -623,17 +1524,67 @@
         </w:rPr>
         <w:t xml:space="preserve">Run </w:t>
       </w:r>
-      <w:r>
-        <w:rPr>
-          <w:lang w:val="en-US"/>
-        </w:rPr>
-        <w:t>createAccuracySummaryFeatures</w:t>
-      </w:r>
-      <w:r>
-        <w:rPr>
-          <w:lang w:val="en-US"/>
-        </w:rPr>
-        <w:t xml:space="preserve"> for train and test</w:t>
+      <w:proofErr w:type="spellStart"/>
+      <w:r>
+        <w:rPr>
+          <w:lang w:val="en-US"/>
+        </w:rPr>
+        <w:t>xgboost</w:t>
+      </w:r>
+      <w:proofErr w:type="spellEnd"/>
+      <w:r>
+        <w:rPr>
+          <w:lang w:val="en-US"/>
+        </w:rPr>
+        <w:t xml:space="preserve"> for the considered second level train batches under Second level learners</w:t>
+      </w:r>
+    </w:p>
+    <w:p>
+      <w:pPr>
+        <w:rPr>
+          <w:lang w:val="en-US"/>
+        </w:rPr>
+      </w:pPr>
+      <w:r>
+        <w:rPr>
+          <w:lang w:val="en-US"/>
+        </w:rPr>
+        <w:t xml:space="preserve">Validate the models using </w:t>
+      </w:r>
+      <w:proofErr w:type="spellStart"/>
+      <w:r>
+        <w:rPr>
+          <w:lang w:val="en-US"/>
+        </w:rPr>
+        <w:t>xgboostValidationAvgBlend</w:t>
+      </w:r>
+      <w:proofErr w:type="spellEnd"/>
+    </w:p>
+    <w:p>
+      <w:pPr>
+        <w:rPr>
+          <w:lang w:val="en-US"/>
+        </w:rPr>
+      </w:pPr>
+      <w:r>
+        <w:rPr>
+          <w:lang w:val="en-US"/>
+        </w:rPr>
+        <w:t>Copy the selected second level models to the test prediction folder</w:t>
+      </w:r>
+    </w:p>
+    <w:p>
+      <w:pPr>
+        <w:pStyle w:val="Heading2"/>
+        <w:rPr>
+          <w:lang w:val="en-US"/>
+        </w:rPr>
+      </w:pPr>
+      <w:r>
+        <w:rPr>
+          <w:lang w:val="en-US"/>
+        </w:rPr>
+        <w:t>Submission generation</w:t>
       </w:r>
     </w:p>
     <w:p>
@@ -648,565 +1599,14 @@
         </w:rPr>
         <w:t xml:space="preserve">Run </w:t>
       </w:r>
-      <w:r>
-        <w:rPr>
-          <w:lang w:val="en-US"/>
-        </w:rPr>
-        <w:t>createRegionDensityFeatures</w:t>
-      </w:r>
-      <w:r>
-        <w:rPr>
-          <w:lang w:val="en-US"/>
-        </w:rPr>
-        <w:t xml:space="preserve"> for train and test</w:t>
-      </w:r>
-    </w:p>
-    <w:p>
-      <w:pPr>
-        <w:rPr>
-          <w:lang w:val="en-US"/>
-        </w:rPr>
-      </w:pPr>
-      <w:r>
-        <w:rPr>
-          <w:lang w:val="en-US"/>
-        </w:rPr>
-        <w:t xml:space="preserve">Run </w:t>
-      </w:r>
-      <w:r>
-        <w:rPr>
-          <w:lang w:val="en-US"/>
-        </w:rPr>
-        <w:t>createWeeklySummaryFeatures</w:t>
-      </w:r>
-      <w:r>
-        <w:rPr>
-          <w:lang w:val="en-US"/>
-        </w:rPr>
-        <w:t xml:space="preserve"> for train and test</w:t>
-      </w:r>
-    </w:p>
-    <w:p>
-      <w:pPr>
-        <w:rPr>
-          <w:lang w:val="en-US"/>
-        </w:rPr>
-      </w:pPr>
-      <w:r>
-        <w:rPr>
-          <w:lang w:val="en-US"/>
-        </w:rPr>
-        <w:t xml:space="preserve">Run </w:t>
-      </w:r>
-      <w:r>
-        <w:rPr>
-          <w:lang w:val="en-US"/>
-        </w:rPr>
-        <w:t>weeklyDensityExtraction</w:t>
-      </w:r>
-      <w:r>
-        <w:rPr>
-          <w:lang w:val="en-US"/>
-        </w:rPr>
-        <w:t xml:space="preserve"> for train and test</w:t>
-      </w:r>
-    </w:p>
-    <w:p>
-      <w:pPr>
-        <w:rPr>
-          <w:lang w:val="en-US"/>
-        </w:rPr>
-      </w:pPr>
-      <w:r>
-        <w:rPr>
-          <w:lang w:val="en-US"/>
-        </w:rPr>
-        <w:t xml:space="preserve">Run </w:t>
-      </w:r>
-      <w:r>
-        <w:rPr>
-          <w:lang w:val="en-US"/>
-        </w:rPr>
-        <w:t>weeklyDensityForecast</w:t>
-      </w:r>
-      <w:r>
-        <w:rPr>
-          <w:lang w:val="en-US"/>
-        </w:rPr>
-        <w:t xml:space="preserve"> for train and test</w:t>
-      </w:r>
-    </w:p>
-    <w:p>
-      <w:pPr>
-        <w:rPr>
-          <w:lang w:val="en-US"/>
-        </w:rPr>
-      </w:pPr>
-      <w:r>
-        <w:rPr>
-          <w:lang w:val="en-US"/>
-        </w:rPr>
-        <w:t xml:space="preserve">Create the train and test place summary features by running </w:t>
-      </w:r>
-      <w:r>
-        <w:rPr>
-          <w:lang w:val="en-US"/>
-        </w:rPr>
-        <w:t>createFeaturesSummary</w:t>
-      </w:r>
-    </w:p>
-    <w:p>
-      <w:pPr>
-        <w:rPr>
-          <w:lang w:val="en-US"/>
-        </w:rPr>
-      </w:pPr>
-      <w:r>
-        <w:rPr>
-          <w:lang w:val="en-US"/>
-        </w:rPr>
-        <w:t xml:space="preserve">Now you can combine the place summary features and the KNN summary features by running </w:t>
-      </w:r>
-      <w:r>
-        <w:rPr>
-          <w:lang w:val="en-US"/>
-        </w:rPr>
-        <w:t>combineNeighborSummaryFeatures</w:t>
-      </w:r>
-      <w:r>
-        <w:rPr>
-          <w:lang w:val="en-US"/>
-        </w:rPr>
-        <w:t xml:space="preserve"> for the considered train and validation batches</w:t>
-      </w:r>
-      <w:r>
-        <w:rPr>
-          <w:lang w:val="en-US"/>
-        </w:rPr>
-        <w:t xml:space="preserve">. </w:t>
-      </w:r>
-      <w:r>
-        <w:rPr>
-          <w:lang w:val="en-US"/>
-        </w:rPr>
-        <w:t xml:space="preserve">The second candidate selection model is built using train batches with all observations so </w:t>
-      </w:r>
-      <w:r>
-        <w:rPr>
-          <w:lang w:val="en-US"/>
-        </w:rPr>
-        <w:t>topM</w:t>
-      </w:r>
-      <w:r>
-        <w:rPr>
-          <w:lang w:val="en-US"/>
-        </w:rPr>
-        <w:t xml:space="preserve"> (nb considered candidates after feature generation) should be set &gt;= topN (nb first considered candidates – default of 100).</w:t>
-      </w:r>
-    </w:p>
-    <w:p>
-      <w:pPr>
-        <w:pStyle w:val="Heading2"/>
-        <w:rPr>
-          <w:lang w:val="en-US"/>
-        </w:rPr>
-      </w:pPr>
-      <w:r>
-        <w:rPr>
-          <w:lang w:val="en-US"/>
-        </w:rPr>
-        <w:t>Second candidate selection generation</w:t>
-      </w:r>
-    </w:p>
-    <w:p>
-      <w:pPr>
-        <w:rPr>
-          <w:lang w:val="en-US"/>
-        </w:rPr>
-      </w:pPr>
-      <w:r>
-        <w:rPr>
-          <w:lang w:val="en-US"/>
-        </w:rPr>
-        <w:t>Run xgboost under Simple xgboost blend of the first level learners for the desired batches</w:t>
-      </w:r>
-    </w:p>
-    <w:p>
-      <w:pPr>
-        <w:rPr>
-          <w:lang w:val="en-US"/>
-        </w:rPr>
-      </w:pPr>
-      <w:r>
-        <w:rPr>
-          <w:lang w:val="en-US"/>
-        </w:rPr>
-        <w:t>Validate the model performance using xgboostValidationAvgBlend</w:t>
-      </w:r>
-    </w:p>
-    <w:p>
-      <w:pPr>
-        <w:rPr>
-          <w:lang w:val="en-US"/>
-        </w:rPr>
-      </w:pPr>
-      <w:r>
-        <w:rPr>
-          <w:lang w:val="en-US"/>
-        </w:rPr>
-        <w:t xml:space="preserve">Copy the models to the </w:t>
-      </w:r>
-      <w:r>
-        <w:rPr>
-          <w:lang w:val="en-US"/>
-        </w:rPr>
-        <w:t>Top M models</w:t>
-      </w:r>
-      <w:r>
-        <w:rPr>
-          <w:lang w:val="en-US"/>
-        </w:rPr>
-        <w:t xml:space="preserve"> </w:t>
-      </w:r>
-      <w:r>
-        <w:rPr>
-          <w:lang w:val="en-US"/>
-        </w:rPr>
-        <w:t xml:space="preserve">folder </w:t>
-      </w:r>
-      <w:r>
-        <w:rPr>
-          <w:lang w:val="en-US"/>
-        </w:rPr>
-        <w:t>under the date folder of the considered iteration</w:t>
-      </w:r>
-    </w:p>
-    <w:p>
-      <w:pPr>
-        <w:pStyle w:val="Heading2"/>
-        <w:rPr>
-          <w:lang w:val="en-US"/>
-        </w:rPr>
-      </w:pPr>
-      <w:r>
-        <w:rPr>
-          <w:lang w:val="en-US"/>
-        </w:rPr>
-        <w:t>Feature generation for first level learners</w:t>
-      </w:r>
-    </w:p>
-    <w:p>
-      <w:pPr>
-        <w:rPr>
-          <w:lang w:val="en-US"/>
-        </w:rPr>
-      </w:pPr>
-      <w:r>
-        <w:rPr>
-          <w:lang w:val="en-US"/>
-        </w:rPr>
-        <w:t>Set top</w:t>
-      </w:r>
-      <w:r>
-        <w:rPr>
-          <w:lang w:val="en-US"/>
-        </w:rPr>
-        <w:t>M to the desired number of candidates after the second candidate selection (I used 20)</w:t>
-      </w:r>
-    </w:p>
-    <w:p>
-      <w:pPr>
-        <w:rPr>
-          <w:lang w:val="en-US"/>
-        </w:rPr>
-      </w:pPr>
-      <w:r>
-        <w:rPr>
-          <w:lang w:val="en-US"/>
-        </w:rPr>
-        <w:t xml:space="preserve">Run </w:t>
-      </w:r>
-      <w:r>
-        <w:rPr>
-          <w:lang w:val="en-US"/>
-        </w:rPr>
-        <w:t>combineNeighborSummaryFeatures</w:t>
-      </w:r>
-      <w:r>
-        <w:rPr>
-          <w:lang w:val="en-US"/>
-        </w:rPr>
-        <w:t xml:space="preserve"> for the considered train, validation and test batches. It is </w:t>
-      </w:r>
-      <w:r>
-        <w:rPr>
-          <w:lang w:val="en-US"/>
-        </w:rPr>
-        <w:t xml:space="preserve">strongly </w:t>
-      </w:r>
-      <w:r>
-        <w:rPr>
-          <w:lang w:val="en-US"/>
-        </w:rPr>
-        <w:t>advised to use different train and validation batches compared to the second candidate selection.</w:t>
-      </w:r>
-    </w:p>
-    <w:p>
-      <w:pPr>
-        <w:pStyle w:val="Heading2"/>
-        <w:rPr>
-          <w:lang w:val="en-US"/>
-        </w:rPr>
-      </w:pPr>
-      <w:r>
-        <w:rPr>
-          <w:lang w:val="en-US"/>
-        </w:rPr>
-        <w:t>Learning of first level learners</w:t>
-      </w:r>
-    </w:p>
-    <w:p>
-      <w:pPr>
-        <w:rPr>
-          <w:lang w:val="en-US"/>
-        </w:rPr>
-      </w:pPr>
-      <w:r>
-        <w:rPr>
-          <w:lang w:val="en-US"/>
-        </w:rPr>
-        <w:t>Run featureRanking under Simple xgboost blend of the first level learners to genera</w:t>
-      </w:r>
-      <w:r>
-        <w:rPr>
-          <w:lang w:val="en-US"/>
-        </w:rPr>
-        <w:t xml:space="preserve">te the feature importance order. Next, paste the ordered features to the top2XX predictors in the </w:t>
-      </w:r>
-      <w:r>
-        <w:rPr>
-          <w:lang w:val="en-US"/>
-        </w:rPr>
-        <w:t>manualFeatureImportanceRank</w:t>
-      </w:r>
-      <w:r>
-        <w:rPr>
-          <w:lang w:val="en-US"/>
-        </w:rPr>
-        <w:t xml:space="preserve"> script. Adjust XX based on the obtained top predictors count</w:t>
-      </w:r>
-    </w:p>
-    <w:p>
-      <w:pPr>
-        <w:rPr>
-          <w:lang w:val="en-US"/>
-        </w:rPr>
-      </w:pPr>
-      <w:r>
-        <w:rPr>
-          <w:lang w:val="en-US"/>
-        </w:rPr>
-        <w:t xml:space="preserve">Run the </w:t>
-      </w:r>
-      <w:r>
-        <w:rPr>
-          <w:lang w:val="en-US"/>
-        </w:rPr>
-        <w:t>manualFeatureImportanceRank</w:t>
-      </w:r>
-      <w:r>
-        <w:rPr>
-          <w:lang w:val="en-US"/>
-        </w:rPr>
-        <w:t xml:space="preserve"> script from the first level </w:t>
-      </w:r>
-      <w:r>
-        <w:rPr>
-          <w:lang w:val="en-US"/>
-        </w:rPr>
-        <w:t>learners’</w:t>
-      </w:r>
-      <w:r>
-        <w:rPr>
-          <w:lang w:val="en-US"/>
-        </w:rPr>
-        <w:t xml:space="preserve"> folder to order the features </w:t>
-      </w:r>
-      <w:r>
-        <w:rPr>
-          <w:lang w:val="en-US"/>
-        </w:rPr>
-        <w:t xml:space="preserve">after manual </w:t>
-      </w:r>
-      <w:r>
-        <w:rPr>
-          <w:lang w:val="en-US"/>
-        </w:rPr>
-        <w:t>corrections.</w:t>
-      </w:r>
-    </w:p>
-    <w:p>
-      <w:pPr>
-        <w:rPr>
-          <w:lang w:val="en-US"/>
-        </w:rPr>
-      </w:pPr>
-      <w:r>
-        <w:rPr>
-          <w:lang w:val="en-US"/>
-        </w:rPr>
-        <w:t>mainLearnerLogic</w:t>
-      </w:r>
-      <w:r>
-        <w:rPr>
-          <w:lang w:val="en-US"/>
-        </w:rPr>
-        <w:t xml:space="preserve"> is used next to generate the base models. Hyperparameters can be set easily</w:t>
-      </w:r>
-      <w:r>
-        <w:rPr>
-          <w:lang w:val="en-US"/>
-        </w:rPr>
-        <w:t xml:space="preserve"> for different train batches. The comment code should guide you in the right direction</w:t>
-      </w:r>
-      <w:r>
-        <w:rPr>
-          <w:lang w:val="en-US"/>
-        </w:rPr>
-        <w:t>. I used fixed values for all hyperparameters except the eta constant, the number of features and the number of considered candidates of the base learners. Setting the number of considered candidates to a value greater than the number of available candidates for that train batch will not have any effect.</w:t>
-      </w:r>
-    </w:p>
-    <w:p>
-      <w:pPr>
-        <w:rPr>
-          <w:lang w:val="en-US"/>
-        </w:rPr>
-      </w:pPr>
-      <w:r>
-        <w:rPr>
-          <w:lang w:val="en-US"/>
-        </w:rPr>
-        <w:t>Individual learners can be validated using the validate functions of the considered model type (I only used xgboost but the ensembler can be easily extended).</w:t>
-      </w:r>
-    </w:p>
-    <w:p>
-      <w:pPr>
-        <w:rPr>
-          <w:lang w:val="en-US"/>
-        </w:rPr>
-      </w:pPr>
-      <w:r>
-        <w:rPr>
-          <w:lang w:val="en-US"/>
-        </w:rPr>
-        <w:t>Copy the preferred models for blending to the “Selected models for blending” folders for each considered base learner.</w:t>
-      </w:r>
-    </w:p>
-    <w:p>
-      <w:pPr>
-        <w:rPr>
-          <w:lang w:val="en-US"/>
-        </w:rPr>
-      </w:pPr>
-      <w:r>
-        <w:rPr>
-          <w:lang w:val="en-US"/>
-        </w:rPr>
-        <w:t xml:space="preserve">Fit the predictions of the base learners to train, validation and test batches using combineModelPreds under First level learners. </w:t>
-      </w:r>
-    </w:p>
-    <w:p>
-      <w:pPr>
-        <w:pStyle w:val="Heading2"/>
-        <w:rPr>
-          <w:lang w:val="en-US"/>
-        </w:rPr>
-      </w:pPr>
-      <w:r>
-        <w:rPr>
-          <w:lang w:val="en-US"/>
-        </w:rPr>
-        <w:lastRenderedPageBreak/>
-        <w:t>Learning of second level learners</w:t>
-      </w:r>
-    </w:p>
-    <w:p>
-      <w:pPr>
-        <w:rPr>
-          <w:lang w:val="en-US"/>
-        </w:rPr>
-      </w:pPr>
-      <w:r>
-        <w:rPr>
-          <w:lang w:val="en-US"/>
-        </w:rPr>
-        <w:t>Run xgboost for the considered second level train batches under Second level learners</w:t>
-      </w:r>
-    </w:p>
-    <w:p>
-      <w:pPr>
-        <w:rPr>
-          <w:lang w:val="en-US"/>
-        </w:rPr>
-      </w:pPr>
-      <w:r>
-        <w:rPr>
-          <w:lang w:val="en-US"/>
-        </w:rPr>
-        <w:t xml:space="preserve">Validate the models using </w:t>
-      </w:r>
-      <w:r>
-        <w:rPr>
-          <w:lang w:val="en-US"/>
-        </w:rPr>
-        <w:t>xgboostValidationAvgBlend</w:t>
-      </w:r>
-    </w:p>
-    <w:p>
-      <w:pPr>
-        <w:rPr>
-          <w:lang w:val="en-US"/>
-        </w:rPr>
-      </w:pPr>
-      <w:r>
-        <w:rPr>
-          <w:lang w:val="en-US"/>
-        </w:rPr>
-        <w:t>Copy the selected second level models to the test prediction folder</w:t>
-      </w:r>
-    </w:p>
-    <w:p>
-      <w:pPr>
-        <w:pStyle w:val="Heading2"/>
-        <w:rPr>
-          <w:lang w:val="en-US"/>
-        </w:rPr>
-      </w:pPr>
-      <w:r>
-        <w:rPr>
-          <w:lang w:val="en-US"/>
-        </w:rPr>
-        <w:t>Submission generation</w:t>
-      </w:r>
-    </w:p>
-    <w:p>
-      <w:pPr>
-        <w:rPr>
-          <w:lang w:val="en-US"/>
-        </w:rPr>
-      </w:pPr>
-      <w:r>
-        <w:rPr>
-          <w:lang w:val="en-US"/>
-        </w:rPr>
-        <w:t xml:space="preserve">Run </w:t>
-      </w:r>
+      <w:proofErr w:type="spellStart"/>
       <w:r>
         <w:rPr>
           <w:lang w:val="en-US"/>
         </w:rPr>
         <w:t>xgboost_secondTier_combined</w:t>
       </w:r>
+      <w:proofErr w:type="spellEnd"/>
       <w:r>
         <w:rPr>
           <w:lang w:val="en-US"/>
@@ -1249,12 +1649,14 @@
         </w:rPr>
         <w:t>Set the submission file name “</w:t>
       </w:r>
+      <w:proofErr w:type="spellStart"/>
       <w:r>
         <w:rPr>
           <w:lang w:val="en-US"/>
         </w:rPr>
         <w:t>submissionFile</w:t>
       </w:r>
+      <w:proofErr w:type="spellEnd"/>
       <w:r>
         <w:rPr>
           <w:lang w:val="en-US"/>
@@ -1301,16 +1703,22 @@
         <w:rPr>
           <w:lang w:val="en-US"/>
         </w:rPr>
-        <w:t>That’s all, now you can submit your solution to Kaggle</w:t>
-      </w:r>
+        <w:t xml:space="preserve">That’s all, now you can submit your solution to </w:t>
+      </w:r>
+      <w:proofErr w:type="spellStart"/>
+      <w:r>
+        <w:rPr>
+          <w:lang w:val="en-US"/>
+        </w:rPr>
+        <w:t>Kaggle</w:t>
+      </w:r>
+      <w:proofErr w:type="spellEnd"/>
       <w:r>
         <w:rPr>
           <w:lang w:val="en-US"/>
         </w:rPr>
         <w:t xml:space="preserve"> and climb the leaderboard</w:t>
       </w:r>
-      <w:bookmarkStart w:id="0" w:name="_GoBack"/>
-      <w:bookmarkEnd w:id="0"/>
       <w:r>
         <w:rPr>
           <w:lang w:val="en-US"/>

</xml_diff>